<commit_message>
finished rewriting chapter 3
</commit_message>
<xml_diff>
--- a/docx/appendices.docx
+++ b/docx/appendices.docx
@@ -80,7 +80,7 @@
         </w:p>
       </w:sdtContent>
     </w:sdt>
-    <w:bookmarkStart w:id="28" w:name="appendices"/>
+    <w:bookmarkStart w:id="29" w:name="appendices"/>
     <w:p>
       <w:pPr>
         <w:pStyle w:val="Heading1"/>
@@ -89,7 +89,7 @@
         <w:t xml:space="preserve">Appendices</w:t>
       </w:r>
     </w:p>
-    <w:bookmarkStart w:id="20" w:name="appendix-a-the-pilot-study"/>
+    <w:bookmarkStart w:id="20" w:name="appendix-a"/>
     <w:p>
       <w:pPr>
         <w:pStyle w:val="Heading3"/>
@@ -118,33 +118,59 @@
       </w:hyperlink>
     </w:p>
     <w:bookmarkEnd w:id="20"/>
-    <w:bookmarkStart w:id="21" w:name="X0c63954f2b1c23a30f3297549793577dfdcd26e"/>
+    <w:bookmarkStart w:id="21" w:name="appendix-b"/>
     <w:p>
       <w:pPr>
         <w:pStyle w:val="Heading3"/>
       </w:pPr>
       <w:r>
-        <w:t xml:space="preserve">Appendix B: Case Study Two Methodology: Additional Details</w:t>
+        <w:t xml:space="preserve">Appendix B: Case Study One Methodology: Additional Details (Storyboarding Cards)</w:t>
+      </w:r>
+    </w:p>
+    <w:p>
+      <w:pPr>
+        <w:pStyle w:val="FirstParagraph"/>
+      </w:pPr>
+      <w:r>
+        <w:t xml:space="preserve">[PRODUCTION TODO: ADD STORYBOARDING TEXT FROM JOURNAL PAPER]</w:t>
       </w:r>
     </w:p>
     <w:bookmarkEnd w:id="21"/>
-    <w:bookmarkStart w:id="22" w:name="appendix-c-ethics-approvals"/>
+    <w:bookmarkStart w:id="22" w:name="appendix-c"/>
     <w:p>
       <w:pPr>
         <w:pStyle w:val="Heading3"/>
       </w:pPr>
       <w:r>
-        <w:t xml:space="preserve">Appendix C: Ethics Approvals</w:t>
+        <w:t xml:space="preserve">Appendix C: Case Study Two Methodology: Additional Details</w:t>
+      </w:r>
+    </w:p>
+    <w:p>
+      <w:pPr>
+        <w:pStyle w:val="FirstParagraph"/>
+      </w:pPr>
+      <w:r>
+        <w:t xml:space="preserve">[PRODUCTION TODO: ADD ADDITIONAL MATERIAL FROM CHI 2022 PAPER]</w:t>
       </w:r>
     </w:p>
     <w:bookmarkEnd w:id="22"/>
-    <w:bookmarkStart w:id="27" w:name="X061ff1612f76351d6d3fdf0caab504dda5e586e"/>
+    <w:bookmarkStart w:id="23" w:name="appendix-d"/>
     <w:p>
       <w:pPr>
         <w:pStyle w:val="Heading3"/>
       </w:pPr>
       <w:r>
-        <w:t xml:space="preserve">Appendix D: The Private Data Viewing Monitor</w:t>
+        <w:t xml:space="preserve">Appendix D: Ethics Approvals</w:t>
+      </w:r>
+    </w:p>
+    <w:bookmarkEnd w:id="23"/>
+    <w:bookmarkStart w:id="28" w:name="appendix-e"/>
+    <w:p>
+      <w:pPr>
+        <w:pStyle w:val="Heading3"/>
+      </w:pPr>
+      <w:r>
+        <w:t xml:space="preserve">Appendix E: The Private Data Viewing Monitor</w:t>
       </w:r>
     </w:p>
     <w:p>
@@ -159,24 +185,24 @@
       <w:pPr>
         <w:pStyle w:val="CaptionedFigure"/>
       </w:pPr>
-      <w:bookmarkStart w:id="26" w:name="figure-D.1"/>
+      <w:bookmarkStart w:id="27" w:name="figure-D.1"/>
       <w:r>
         <w:drawing>
           <wp:inline>
             <wp:extent cx="5334000" cy="5124097"/>
             <wp:effectExtent b="0" l="0" r="0" t="0"/>
-            <wp:docPr descr="Figure D.1: Private Data Viewing Monitor with Viewing Glasses" title="" id="24" name="Picture"/>
+            <wp:docPr descr="Figure D.1: Private Data Viewing Monitor with Viewing Glasses" title="" id="25" name="Picture"/>
             <a:graphic>
               <a:graphicData uri="http://schemas.openxmlformats.org/drawingml/2006/picture">
                 <pic:pic>
                   <pic:nvPicPr>
-                    <pic:cNvPr descr="./src/figs/figD.1-private-viewing-monitor.jpg" id="25" name="Picture"/>
+                    <pic:cNvPr descr="./src/figs/figD.1-private-viewing-monitor.jpg" id="26" name="Picture"/>
                     <pic:cNvPicPr>
                       <a:picLocks noChangeArrowheads="1" noChangeAspect="1"/>
                     </pic:cNvPicPr>
                   </pic:nvPicPr>
                   <pic:blipFill>
-                    <a:blip r:embed="rId23"/>
+                    <a:blip r:embed="rId24"/>
                     <a:stretch>
                       <a:fillRect/>
                     </a:stretch>
@@ -202,7 +228,7 @@
           </wp:inline>
         </w:drawing>
       </w:r>
-      <w:bookmarkEnd w:id="26"/>
+      <w:bookmarkEnd w:id="27"/>
     </w:p>
     <w:p>
       <w:pPr>
@@ -212,9 +238,9 @@
         <w:t xml:space="preserve">Figure D.1: Private Data Viewing Monitor with Viewing Glasses</w:t>
       </w:r>
     </w:p>
-    <w:bookmarkEnd w:id="27"/>
     <w:bookmarkEnd w:id="28"/>
-    <w:bookmarkStart w:id="35" w:name="hdr-glossary"/>
+    <w:bookmarkEnd w:id="29"/>
+    <w:bookmarkStart w:id="36" w:name="hdr-glossary"/>
     <w:p>
       <w:pPr>
         <w:pStyle w:val="Heading1"/>
@@ -231,7 +257,7 @@
         <w:t xml:space="preserve">This section serves as both a glossary to explain abbreviations and existing terms used, as well as an index to easily locate key HDR-related concepts, ideas and contributions within this thesis.</w:t>
       </w:r>
     </w:p>
-    <w:bookmarkStart w:id="29" w:name="hdr-wants"/>
+    <w:bookmarkStart w:id="30" w:name="hdr-wants"/>
     <w:p>
       <w:pPr>
         <w:pStyle w:val="Heading3"/>
@@ -440,8 +466,8 @@
         <w:t xml:space="preserve">- [ADD SECTIONREF]</w:t>
       </w:r>
     </w:p>
-    <w:bookmarkEnd w:id="29"/>
-    <w:bookmarkStart w:id="30" w:name="hdr-objectives"/>
+    <w:bookmarkEnd w:id="30"/>
+    <w:bookmarkStart w:id="31" w:name="hdr-objectives"/>
     <w:p>
       <w:pPr>
         <w:pStyle w:val="Heading3"/>
@@ -618,8 +644,8 @@
         <w:t xml:space="preserve">- [ADD SECTIONREF]</w:t>
       </w:r>
     </w:p>
-    <w:bookmarkEnd w:id="30"/>
-    <w:bookmarkStart w:id="31" w:name="hdr-obstacles"/>
+    <w:bookmarkEnd w:id="31"/>
+    <w:bookmarkStart w:id="32" w:name="hdr-obstacles"/>
     <w:p>
       <w:pPr>
         <w:pStyle w:val="Heading3"/>
@@ -936,8 +962,8 @@
         <w:t xml:space="preserve">- [ADD SECTIONREF]</w:t>
       </w:r>
     </w:p>
-    <w:bookmarkEnd w:id="31"/>
-    <w:bookmarkStart w:id="32" w:name="hdr-insights-approaches"/>
+    <w:bookmarkEnd w:id="32"/>
+    <w:bookmarkStart w:id="33" w:name="hdr-insights-approaches"/>
     <w:p>
       <w:pPr>
         <w:pStyle w:val="Heading3"/>
@@ -1392,8 +1418,8 @@
         <w:t xml:space="preserve">- [ADD REF]</w:t>
       </w:r>
     </w:p>
-    <w:bookmarkEnd w:id="32"/>
-    <w:bookmarkStart w:id="33" w:name="hdr-approaches"/>
+    <w:bookmarkEnd w:id="33"/>
+    <w:bookmarkStart w:id="34" w:name="hdr-approaches"/>
     <w:p>
       <w:pPr>
         <w:pStyle w:val="Heading3"/>
@@ -1530,8 +1556,8 @@
         <w:t xml:space="preserve">- [ADD SECTIONREF]</w:t>
       </w:r>
     </w:p>
-    <w:bookmarkEnd w:id="33"/>
-    <w:bookmarkStart w:id="34" w:name="X852704e45b2cabc60bb113c2db80706022b7115"/>
+    <w:bookmarkEnd w:id="34"/>
+    <w:bookmarkStart w:id="35" w:name="X852704e45b2cabc60bb113c2db80706022b7115"/>
     <w:p>
       <w:pPr>
         <w:pStyle w:val="Heading3"/>
@@ -1773,6 +1799,50 @@
           <w:bCs/>
           <w:b/>
         </w:rPr>
+        <w:t xml:space="preserve">Family Design Games</w:t>
+      </w:r>
+      <w:r>
+        <w:t xml:space="preserve"> </w:t>
+      </w:r>
+      <w:r>
+        <w:t xml:space="preserve">- [ADD SECTIONREF]</w:t>
+      </w:r>
+    </w:p>
+    <w:p>
+      <w:pPr>
+        <w:numPr>
+          <w:ilvl w:val="0"/>
+          <w:numId w:val="1006"/>
+        </w:numPr>
+        <w:pStyle w:val="Compact"/>
+      </w:pPr>
+      <w:r>
+        <w:rPr>
+          <w:bCs/>
+          <w:b/>
+        </w:rPr>
+        <w:t xml:space="preserve">Family Facts</w:t>
+      </w:r>
+      <w:r>
+        <w:t xml:space="preserve"> </w:t>
+      </w:r>
+      <w:r>
+        <w:t xml:space="preserve">- [ADD SECTIONREF]</w:t>
+      </w:r>
+    </w:p>
+    <w:p>
+      <w:pPr>
+        <w:numPr>
+          <w:ilvl w:val="0"/>
+          <w:numId w:val="1006"/>
+        </w:numPr>
+        <w:pStyle w:val="Compact"/>
+      </w:pPr>
+      <w:r>
+        <w:rPr>
+          <w:bCs/>
+          <w:b/>
+        </w:rPr>
         <w:t xml:space="preserve">Free Data Interfaces</w:t>
       </w:r>
       <w:r>
@@ -2060,6 +2130,28 @@
           <w:b/>
         </w:rPr>
         <w:t xml:space="preserve">Locus of Decision-making</w:t>
+      </w:r>
+      <w:r>
+        <w:t xml:space="preserve"> </w:t>
+      </w:r>
+      <w:r>
+        <w:t xml:space="preserve">- [ADD SECTIONREF]</w:t>
+      </w:r>
+    </w:p>
+    <w:p>
+      <w:pPr>
+        <w:numPr>
+          <w:ilvl w:val="0"/>
+          <w:numId w:val="1006"/>
+        </w:numPr>
+        <w:pStyle w:val="Compact"/>
+      </w:pPr>
+      <w:r>
+        <w:rPr>
+          <w:bCs/>
+          <w:b/>
+        </w:rPr>
+        <w:t xml:space="preserve">Meaning in Data</w:t>
       </w:r>
       <w:r>
         <w:t xml:space="preserve"> </w:t>
@@ -2384,9 +2476,9 @@
         <w:t xml:space="preserve">[PRODUCTION TODO Move the following Glossary to the end, after references]</w:t>
       </w:r>
     </w:p>
-    <w:bookmarkEnd w:id="34"/>
     <w:bookmarkEnd w:id="35"/>
-    <w:bookmarkStart w:id="36" w:name="glossary"/>
+    <w:bookmarkEnd w:id="36"/>
+    <w:bookmarkStart w:id="37" w:name="glossary"/>
     <w:p>
       <w:pPr>
         <w:pStyle w:val="Heading1"/>
@@ -2540,6 +2632,50 @@
           <w:bCs/>
           <w:b/>
         </w:rPr>
+        <w:t xml:space="preserve">Boundary Objects</w:t>
+      </w:r>
+      <w:r>
+        <w:t xml:space="preserve"> </w:t>
+      </w:r>
+      <w:r>
+        <w:t xml:space="preserve">- [ADD SECTIONREF] [ADD DEFINITION]</w:t>
+      </w:r>
+    </w:p>
+    <w:p>
+      <w:pPr>
+        <w:numPr>
+          <w:ilvl w:val="0"/>
+          <w:numId w:val="1007"/>
+        </w:numPr>
+        <w:pStyle w:val="Compact"/>
+      </w:pPr>
+      <w:r>
+        <w:rPr>
+          <w:bCs/>
+          <w:b/>
+        </w:rPr>
+        <w:t xml:space="preserve">Card Sorting</w:t>
+      </w:r>
+      <w:r>
+        <w:t xml:space="preserve"> </w:t>
+      </w:r>
+      <w:r>
+        <w:t xml:space="preserve">- [ADD SECTIONREF] [ADD DEFINITION]</w:t>
+      </w:r>
+    </w:p>
+    <w:p>
+      <w:pPr>
+        <w:numPr>
+          <w:ilvl w:val="0"/>
+          <w:numId w:val="1007"/>
+        </w:numPr>
+        <w:pStyle w:val="Compact"/>
+      </w:pPr>
+      <w:r>
+        <w:rPr>
+          <w:bCs/>
+          <w:b/>
+        </w:rPr>
         <w:t xml:space="preserve">CHC - Connected Health Cities</w:t>
       </w:r>
       <w:r>
@@ -2584,6 +2720,28 @@
           <w:bCs/>
           <w:b/>
         </w:rPr>
+        <w:t xml:space="preserve">Civil Libertarianism</w:t>
+      </w:r>
+      <w:r>
+        <w:t xml:space="preserve"> </w:t>
+      </w:r>
+      <w:r>
+        <w:t xml:space="preserve">- [ADD SECTIONREF] [ADD DEFINITION]</w:t>
+      </w:r>
+    </w:p>
+    <w:p>
+      <w:pPr>
+        <w:numPr>
+          <w:ilvl w:val="0"/>
+          <w:numId w:val="1007"/>
+        </w:numPr>
+        <w:pStyle w:val="Compact"/>
+      </w:pPr>
+      <w:r>
+        <w:rPr>
+          <w:bCs/>
+          <w:b/>
+        </w:rPr>
         <w:t xml:space="preserve">Collection (stage of Personal Informatics)</w:t>
       </w:r>
       <w:r>
@@ -2716,6 +2874,28 @@
           <w:bCs/>
           <w:b/>
         </w:rPr>
+        <w:t xml:space="preserve">Co-experience</w:t>
+      </w:r>
+      <w:r>
+        <w:t xml:space="preserve"> </w:t>
+      </w:r>
+      <w:r>
+        <w:t xml:space="preserve">- [ADD SECTIONREF] [ADD DEFINITION]</w:t>
+      </w:r>
+    </w:p>
+    <w:p>
+      <w:pPr>
+        <w:numPr>
+          <w:ilvl w:val="0"/>
+          <w:numId w:val="1007"/>
+        </w:numPr>
+        <w:pStyle w:val="Compact"/>
+      </w:pPr>
+      <w:r>
+        <w:rPr>
+          <w:bCs/>
+          <w:b/>
+        </w:rPr>
         <w:t xml:space="preserve">Cornmarket</w:t>
       </w:r>
       <w:r>
@@ -3398,6 +3578,28 @@
           <w:bCs/>
           <w:b/>
         </w:rPr>
+        <w:t xml:space="preserve">Double Diamond</w:t>
+      </w:r>
+      <w:r>
+        <w:t xml:space="preserve"> </w:t>
+      </w:r>
+      <w:r>
+        <w:t xml:space="preserve">- [ADD SECTIONREF] [ADD DEFINITION]</w:t>
+      </w:r>
+    </w:p>
+    <w:p>
+      <w:pPr>
+        <w:numPr>
+          <w:ilvl w:val="0"/>
+          <w:numId w:val="1007"/>
+        </w:numPr>
+        <w:pStyle w:val="Compact"/>
+      </w:pPr>
+      <w:r>
+        <w:rPr>
+          <w:bCs/>
+          <w:b/>
+        </w:rPr>
         <w:t xml:space="preserve">DPA - Data Protection Authority</w:t>
       </w:r>
       <w:r>
@@ -3662,50 +3864,6 @@
           <w:bCs/>
           <w:b/>
         </w:rPr>
-        <w:t xml:space="preserve">Entity Extraction</w:t>
-      </w:r>
-      <w:r>
-        <w:t xml:space="preserve"> </w:t>
-      </w:r>
-      <w:r>
-        <w:t xml:space="preserve">- [ADD SECTIONREF] [ADD DEFINITION]</w:t>
-      </w:r>
-    </w:p>
-    <w:p>
-      <w:pPr>
-        <w:numPr>
-          <w:ilvl w:val="0"/>
-          <w:numId w:val="1007"/>
-        </w:numPr>
-        <w:pStyle w:val="Compact"/>
-      </w:pPr>
-      <w:r>
-        <w:rPr>
-          <w:bCs/>
-          <w:b/>
-        </w:rPr>
-        <w:t xml:space="preserve">Entity Extraction</w:t>
-      </w:r>
-      <w:r>
-        <w:t xml:space="preserve"> </w:t>
-      </w:r>
-      <w:r>
-        <w:t xml:space="preserve">- [ADD SECTIONREF] [ADD DEFINITION]</w:t>
-      </w:r>
-    </w:p>
-    <w:p>
-      <w:pPr>
-        <w:numPr>
-          <w:ilvl w:val="0"/>
-          <w:numId w:val="1007"/>
-        </w:numPr>
-        <w:pStyle w:val="Compact"/>
-      </w:pPr>
-      <w:r>
-        <w:rPr>
-          <w:bCs/>
-          <w:b/>
-        </w:rPr>
         <w:t xml:space="preserve">File Biography</w:t>
       </w:r>
       <w:r>
@@ -3967,6 +4125,28 @@
           <w:bCs/>
           <w:b/>
         </w:rPr>
+        <w:t xml:space="preserve">Individualism</w:t>
+      </w:r>
+      <w:r>
+        <w:t xml:space="preserve"> </w:t>
+      </w:r>
+      <w:r>
+        <w:t xml:space="preserve">- [ADD SECTIONREF] [ADD DEFINITION]</w:t>
+      </w:r>
+    </w:p>
+    <w:p>
+      <w:pPr>
+        <w:numPr>
+          <w:ilvl w:val="0"/>
+          <w:numId w:val="1007"/>
+        </w:numPr>
+        <w:pStyle w:val="Compact"/>
+      </w:pPr>
+      <w:r>
+        <w:rPr>
+          <w:bCs/>
+          <w:b/>
+        </w:rPr>
         <w:t xml:space="preserve">Information (general)</w:t>
       </w:r>
       <w:r>
@@ -5089,6 +5269,28 @@
           <w:bCs/>
           <w:b/>
         </w:rPr>
+        <w:t xml:space="preserve">Priming a Discussion</w:t>
+      </w:r>
+      <w:r>
+        <w:t xml:space="preserve"> </w:t>
+      </w:r>
+      <w:r>
+        <w:t xml:space="preserve">- [ADD SECTIONREF] [ADD DEFINITION]</w:t>
+      </w:r>
+    </w:p>
+    <w:p>
+      <w:pPr>
+        <w:numPr>
+          <w:ilvl w:val="0"/>
+          <w:numId w:val="1007"/>
+        </w:numPr>
+        <w:pStyle w:val="Compact"/>
+      </w:pPr>
+      <w:r>
+        <w:rPr>
+          <w:bCs/>
+          <w:b/>
+        </w:rPr>
         <w:t xml:space="preserve">QSM - Quantified Self Movement</w:t>
       </w:r>
       <w:r>
@@ -5463,6 +5665,28 @@
           <w:bCs/>
           <w:b/>
         </w:rPr>
+        <w:t xml:space="preserve">Things to Think With</w:t>
+      </w:r>
+      <w:r>
+        <w:t xml:space="preserve"> </w:t>
+      </w:r>
+      <w:r>
+        <w:t xml:space="preserve">- [ADD SECTIONREF] [ADD DEFINITION]</w:t>
+      </w:r>
+    </w:p>
+    <w:p>
+      <w:pPr>
+        <w:numPr>
+          <w:ilvl w:val="0"/>
+          <w:numId w:val="1007"/>
+        </w:numPr>
+        <w:pStyle w:val="Compact"/>
+      </w:pPr>
+      <w:r>
+        <w:rPr>
+          <w:bCs/>
+          <w:b/>
+        </w:rPr>
         <w:t xml:space="preserve">Timelines</w:t>
       </w:r>
       <w:r>
@@ -5634,8 +5858,8 @@
         <w:t xml:space="preserve">[TODO add all the actions from 2.1.4, 2.2.2, 2.2.3 here]</w:t>
       </w:r>
     </w:p>
-    <w:bookmarkEnd w:id="36"/>
-    <w:bookmarkStart w:id="38" w:name="bibliography"/>
+    <w:bookmarkEnd w:id="37"/>
+    <w:bookmarkStart w:id="39" w:name="bibliography"/>
     <w:p>
       <w:pPr>
         <w:pStyle w:val="Heading1"/>
@@ -5644,9 +5868,9 @@
         <w:t xml:space="preserve">Bibliography</w:t>
       </w:r>
     </w:p>
-    <w:bookmarkStart w:id="37" w:name="refs"/>
-    <w:bookmarkEnd w:id="37"/>
+    <w:bookmarkStart w:id="38" w:name="refs"/>
     <w:bookmarkEnd w:id="38"/>
+    <w:bookmarkEnd w:id="39"/>
     <w:sectPr/>
   </w:body>
 </w:document>

</xml_diff>

<commit_message>
reworking 7.1 and all references to it. moving peripheral settings details to appendices. updating website
</commit_message>
<xml_diff>
--- a/docx/appendices.docx
+++ b/docx/appendices.docx
@@ -80,7 +80,7 @@
         </w:p>
       </w:sdtContent>
     </w:sdt>
-    <w:bookmarkStart w:id="29" w:name="appendices"/>
+    <w:bookmarkStart w:id="34" w:name="appendices"/>
     <w:p>
       <w:pPr>
         <w:pStyle w:val="Heading1"/>
@@ -117,6 +117,14 @@
         </w:r>
       </w:hyperlink>
     </w:p>
+    <w:p>
+      <w:pPr>
+        <w:pStyle w:val="BodyText"/>
+      </w:pPr>
+      <w:r>
+        <w:t xml:space="preserve">[PRODUCTION TODO: ADD PILOT STUDY PAPER HERE]</w:t>
+      </w:r>
+    </w:p>
     <w:bookmarkEnd w:id="20"/>
     <w:bookmarkStart w:id="21" w:name="appendix-b"/>
     <w:p>
@@ -154,23 +162,400 @@
       </w:r>
     </w:p>
     <w:bookmarkEnd w:id="22"/>
-    <w:bookmarkStart w:id="23" w:name="appendix-d"/>
+    <w:bookmarkStart w:id="27" w:name="appendix-d"/>
     <w:p>
       <w:pPr>
         <w:pStyle w:val="Heading3"/>
       </w:pPr>
       <w:r>
-        <w:t xml:space="preserve">Appendix D: Ethics Approvals</w:t>
+        <w:t xml:space="preserve">Appendix D: Periperal Research Settings: Additional Details</w:t>
+      </w:r>
+    </w:p>
+    <w:bookmarkStart w:id="23" w:name="d.1"/>
+    <w:p>
+      <w:pPr>
+        <w:pStyle w:val="Heading4"/>
+      </w:pPr>
+      <w:r>
+        <w:t xml:space="preserve">BBC R&amp;D’s Cornmarket Project</w:t>
+      </w:r>
+    </w:p>
+    <w:p>
+      <w:pPr>
+        <w:pStyle w:val="FirstParagraph"/>
+      </w:pPr>
+      <w:r>
+        <w:t xml:space="preserve">I took a three-month sabbatical from my PhD in the summer of 2020. I was remotely embedded within a full-time research internship into the British Broadcasting Corporation (BBC)’s Research and Development (R&amp;D) department, working with specialists, designers, researchers and developers on an exploratory research project codenamed</w:t>
+      </w:r>
+      <w:r>
+        <w:t xml:space="preserve"> </w:t>
+      </w:r>
+      <w:r>
+        <w:rPr>
+          <w:iCs/>
+          <w:i/>
+        </w:rPr>
+        <w:t xml:space="preserve">‘</w:t>
+      </w:r>
+      <w:r>
+        <w:rPr>
+          <w:iCs/>
+          <w:i/>
+        </w:rPr>
+        <w:t xml:space="preserve">Cornmarket</w:t>
+      </w:r>
+      <w:r>
+        <w:rPr>
+          <w:iCs/>
+          <w:i/>
+        </w:rPr>
+        <w:t xml:space="preserve">’</w:t>
+      </w:r>
+      <w:r>
+        <w:t xml:space="preserve">. I continued this involvement as a part-time research consultant and critical friend for a further 5 months after the conclusion of the initial three-month placement.</w:t>
+      </w:r>
+    </w:p>
+    <w:p>
+      <w:pPr>
+        <w:pStyle w:val="BodyText"/>
+      </w:pPr>
+      <w:r>
+        <w:t xml:space="preserve">As part of its Royal Charter, one of the BBC’s lesser known obligations is to maintain a</w:t>
+      </w:r>
+      <w:r>
+        <w:t xml:space="preserve"> </w:t>
+      </w:r>
+      <w:r>
+        <w:t xml:space="preserve">‘</w:t>
+      </w:r>
+      <w:r>
+        <w:t xml:space="preserve">centre of excellence</w:t>
+      </w:r>
+      <w:r>
+        <w:t xml:space="preserve">’</w:t>
+      </w:r>
+      <w:r>
+        <w:t xml:space="preserve"> </w:t>
+      </w:r>
+      <w:r>
+        <w:t xml:space="preserve">for research and development in broadcasting and electronic media [TODO ADD REF BBC Charter], and to this end it employs over 200 researchers in its R&amp;D department looking at everything from AV engineering and production tools to new forms of media, virtual reality, digital wellbeing and human data interaction. The Cornmarket project, launched in 2019, is a BBC-internal human-data interaction research project which explores a possible role for the BBC as it moves beyond broadcast television, using its public service responsibility to guide citizens to a position of empowerment within today’s digital landscape - encompassing not just entertainment but health, finance and self-identity. Due to its unique funding from UK-wide TV licensing and its duties to not only entertain but to inform and educate the general public, the BBC is uniquely placed to take a more human-centred approach than commercial innovators in this space as it needs only to deliver value, not profit. The project is exploring the use of Solid</w:t>
+      </w:r>
+      <w:r>
+        <w:t xml:space="preserve"> </w:t>
+      </w:r>
+      <w:r>
+        <w:t xml:space="preserve">(</w:t>
+      </w:r>
+      <w:hyperlink w:anchor="ref-bernersLee2022inruptSolid">
+        <w:r>
+          <w:rPr>
+            <w:rStyle w:val="Hyperlink"/>
+          </w:rPr>
+          <w:t xml:space="preserve">Berners-Lee, 2022</w:t>
+        </w:r>
+      </w:hyperlink>
+      <w:r>
+        <w:t xml:space="preserve">)</w:t>
+      </w:r>
+      <w:r>
+        <w:t xml:space="preserve"> </w:t>
+      </w:r>
+      <w:r>
+        <w:t xml:space="preserve">technology to build a working Personal Data Store (PDS) prototype [</w:t>
+      </w:r>
+      <w:hyperlink w:anchor="X7b06b2486a051055e43ae1127e87196d505e2f3">
+        <w:r>
+          <w:rPr>
+            <w:rStyle w:val="Hyperlink"/>
+          </w:rPr>
+          <w:t xml:space="preserve">2.3.4</w:t>
+        </w:r>
+      </w:hyperlink>
+      <w:r>
+        <w:t xml:space="preserve">] while also developing, iterating and trialling user interface designs and conducting participatory research interviews and activities all to explore what for a BBC PDS might take and what features its potential users might value.</w:t>
+      </w:r>
+    </w:p>
+    <w:p>
+      <w:pPr>
+        <w:pStyle w:val="BodyText"/>
+      </w:pPr>
+      <w:r>
+        <w:t xml:space="preserve">The proposed BBC PDS product would allow people to populate a PDS with personal data from APIs and data downloads from a variety of services including BBC iPlayer, Netflix, All4, Spotify, Instagram, Strava, Apple Health, banks and finance companies, as well as social media companies such as Facebook, LinkedIn and Twitter, and then to use these combined data sources to create personal</w:t>
+      </w:r>
+      <w:r>
+        <w:t xml:space="preserve"> </w:t>
+      </w:r>
+      <w:r>
+        <w:rPr>
+          <w:iCs/>
+          <w:i/>
+        </w:rPr>
+        <w:t xml:space="preserve">“</w:t>
+      </w:r>
+      <w:r>
+        <w:rPr>
+          <w:iCs/>
+          <w:i/>
+        </w:rPr>
+        <w:t xml:space="preserve">profiles</w:t>
+      </w:r>
+      <w:r>
+        <w:rPr>
+          <w:iCs/>
+          <w:i/>
+        </w:rPr>
+        <w:t xml:space="preserve">”</w:t>
+      </w:r>
+      <w:r>
+        <w:t xml:space="preserve"> </w:t>
+      </w:r>
+      <w:r>
+        <w:t xml:space="preserve">for Health, Finance, Media (i.e. entertainment) and Core, within which various data insights, visualisations, capabilities would be delivered. One feature the work explores in depth as potentially valuable to users is the ability to include and exclude certain datapoints from the imported viewing history data in order to present a more accurate, curated view of oneself that could then be fed back to other applications such as BBC Sounds to give better content recommendations.</w:t>
+      </w:r>
+    </w:p>
+    <w:p>
+      <w:pPr>
+        <w:pStyle w:val="BodyText"/>
+      </w:pPr>
+      <w:r>
+        <w:t xml:space="preserve">With a cross-disciplinary team of around 20 people including architects, developers, user experience designers, product designers, innovators, participatory researchers and marketers, and funding to outsource public engagement research to agencies, this project represents a significant player in the emerging personal data economy [</w:t>
+      </w:r>
+      <w:hyperlink w:anchor="X7b06b2486a051055e43ae1127e87196d505e2f3">
+        <w:r>
+          <w:rPr>
+            <w:rStyle w:val="Hyperlink"/>
+          </w:rPr>
+          <w:t xml:space="preserve">2.3.4</w:t>
+        </w:r>
+      </w:hyperlink>
+      <w:r>
+        <w:t xml:space="preserve">]. As such the Cornmarket project is a fertile ground in which to learn more from practitioners in the PDE space and to test the learnings of this thesis in practice while also finding deeper insights in response to my research questions - in particular RQ3 which is concerned with the building of more human-centric personal data interfaces in practice.</w:t>
+      </w:r>
+    </w:p>
+    <w:p>
+      <w:pPr>
+        <w:pStyle w:val="BodyText"/>
+      </w:pPr>
+      <w:r>
+        <w:t xml:space="preserve">Much of the work I did during this extended internship can be seen in the designs within</w:t>
+      </w:r>
+      <w:r>
+        <w:t xml:space="preserve"> </w:t>
+      </w:r>
+      <w:hyperlink w:anchor="X414dd37628fe75b8fd90976be90a8508ebd49ff">
+        <w:r>
+          <w:rPr>
+            <w:rStyle w:val="Hyperlink"/>
+          </w:rPr>
+          <w:t xml:space="preserve">7.4.3</w:t>
+        </w:r>
+      </w:hyperlink>
+      <w:r>
+        <w:t xml:space="preserve">, as well as the research report I wrote [TODO ADD REF TO RESEARCH REPORT] and internship writeup [TODO ADD REF TO INTERNSHIP WRITEUP]. My work with the Cornmarket project can be seen as the conclusion of one of several action research cycles within my PhD</w:t>
+      </w:r>
+      <w:r>
+        <w:t xml:space="preserve"> </w:t>
+      </w:r>
+      <w:hyperlink w:anchor="X03a4300e5939d1d7fbfb90958aac5b413468ba3">
+        <w:r>
+          <w:rPr>
+            <w:rStyle w:val="Hyperlink"/>
+          </w:rPr>
+          <w:t xml:space="preserve">3.2.2</w:t>
+        </w:r>
+      </w:hyperlink>
+      <w:r>
+        <w:t xml:space="preserve">.</w:t>
       </w:r>
     </w:p>
     <w:bookmarkEnd w:id="23"/>
+    <w:bookmarkStart w:id="24" w:name="d.2"/>
+    <w:p>
+      <w:pPr>
+        <w:pStyle w:val="Heading4"/>
+      </w:pPr>
+      <w:r>
+        <w:t xml:space="preserve">Sitra/Hestia.ai’s digipower Project</w:t>
+      </w:r>
+    </w:p>
+    <w:p>
+      <w:pPr>
+        <w:pStyle w:val="FirstParagraph"/>
+      </w:pPr>
+      <w:r>
+        <w:t xml:space="preserve">[TODO Describe Digipower here]</w:t>
+      </w:r>
+    </w:p>
+    <w:p>
+      <w:pPr>
+        <w:pStyle w:val="BodyText"/>
+      </w:pPr>
+      <w:r>
+        <w:t xml:space="preserve">(</w:t>
+      </w:r>
+      <w:hyperlink w:anchor="ref-härkönen2022report">
+        <w:r>
+          <w:rPr>
+            <w:rStyle w:val="Hyperlink"/>
+          </w:rPr>
+          <w:t xml:space="preserve">Härkönen</w:t>
+        </w:r>
+        <w:r>
+          <w:rPr>
+            <w:rStyle w:val="Hyperlink"/>
+          </w:rPr>
+          <w:t xml:space="preserve"> </w:t>
+        </w:r>
+        <w:r>
+          <w:rPr>
+            <w:rStyle w:val="Hyperlink"/>
+            <w:iCs/>
+            <w:i/>
+          </w:rPr>
+          <w:t xml:space="preserve">et al.</w:t>
+        </w:r>
+        <w:r>
+          <w:rPr>
+            <w:rStyle w:val="Hyperlink"/>
+          </w:rPr>
+          <w:t xml:space="preserve">, 2022</w:t>
+        </w:r>
+      </w:hyperlink>
+      <w:r>
+        <w:t xml:space="preserve">)</w:t>
+      </w:r>
+      <w:r>
+        <w:t xml:space="preserve"> </w:t>
+      </w:r>
+      <w:r>
+        <w:t xml:space="preserve">[@</w:t>
+      </w:r>
+      <w:r>
+        <w:t xml:space="preserve"> </w:t>
+      </w:r>
+      <w:r>
+        <w:t xml:space="preserve">(</w:t>
+      </w:r>
+      <w:hyperlink w:anchor="ref-bowyer2022hestia">
+        <w:r>
+          <w:rPr>
+            <w:rStyle w:val="Hyperlink"/>
+          </w:rPr>
+          <w:t xml:space="preserve">Bowyer</w:t>
+        </w:r>
+        <w:r>
+          <w:rPr>
+            <w:rStyle w:val="Hyperlink"/>
+          </w:rPr>
+          <w:t xml:space="preserve"> </w:t>
+        </w:r>
+        <w:r>
+          <w:rPr>
+            <w:rStyle w:val="Hyperlink"/>
+            <w:iCs/>
+            <w:i/>
+          </w:rPr>
+          <w:t xml:space="preserve">et al.</w:t>
+        </w:r>
+        <w:r>
+          <w:rPr>
+            <w:rStyle w:val="Hyperlink"/>
+          </w:rPr>
+          <w:t xml:space="preserve">, 2022</w:t>
+        </w:r>
+      </w:hyperlink>
+      <w:r>
+        <w:t xml:space="preserve">;</w:t>
+      </w:r>
+      <w:r>
+        <w:t xml:space="preserve"> </w:t>
+      </w:r>
+      <w:hyperlink w:anchor="ref-pidoux2022">
+        <w:r>
+          <w:rPr>
+            <w:rStyle w:val="Hyperlink"/>
+          </w:rPr>
+          <w:t xml:space="preserve">Pidoux</w:t>
+        </w:r>
+        <w:r>
+          <w:rPr>
+            <w:rStyle w:val="Hyperlink"/>
+          </w:rPr>
+          <w:t xml:space="preserve"> </w:t>
+        </w:r>
+        <w:r>
+          <w:rPr>
+            <w:rStyle w:val="Hyperlink"/>
+            <w:iCs/>
+            <w:i/>
+          </w:rPr>
+          <w:t xml:space="preserve">et al.</w:t>
+        </w:r>
+        <w:r>
+          <w:rPr>
+            <w:rStyle w:val="Hyperlink"/>
+          </w:rPr>
+          <w:t xml:space="preserve">, 2022</w:t>
+        </w:r>
+      </w:hyperlink>
+      <w:r>
+        <w:t xml:space="preserve">)</w:t>
+      </w:r>
+      <w:r>
+        <w:t xml:space="preserve">]</w:t>
+      </w:r>
+      <w:r>
+        <w:t xml:space="preserve"> </w:t>
+      </w:r>
+      <w:r>
+        <w:t xml:space="preserve">.. and I continue with Hestia</w:t>
+      </w:r>
+    </w:p>
+    <w:bookmarkEnd w:id="24"/>
+    <w:bookmarkStart w:id="25" w:name="d.3"/>
+    <w:p>
+      <w:pPr>
+        <w:pStyle w:val="Heading4"/>
+      </w:pPr>
+      <w:r>
+        <w:t xml:space="preserve">Connected Health Cities (CHC)’s SILVER Project</w:t>
+      </w:r>
+    </w:p>
+    <w:p>
+      <w:pPr>
+        <w:pStyle w:val="FirstParagraph"/>
+      </w:pPr>
+      <w:r>
+        <w:t xml:space="preserve">[TODO More description about Silver Dev here]</w:t>
+      </w:r>
+    </w:p>
+    <w:bookmarkEnd w:id="25"/>
+    <w:bookmarkStart w:id="26" w:name="d.4"/>
+    <w:p>
+      <w:pPr>
+        <w:pStyle w:val="Heading4"/>
+      </w:pPr>
+      <w:r>
+        <w:t xml:space="preserve">Digital Economy Research Centre (DERC)’s Healthy Eating Web Augmentation Project</w:t>
+      </w:r>
+    </w:p>
+    <w:p>
+      <w:pPr>
+        <w:pStyle w:val="FirstParagraph"/>
+      </w:pPr>
+      <w:r>
+        <w:t xml:space="preserve">[TODO Describe DERC project work here]</w:t>
+      </w:r>
+    </w:p>
+    <w:bookmarkEnd w:id="26"/>
+    <w:bookmarkEnd w:id="27"/>
     <w:bookmarkStart w:id="28" w:name="appendix-e"/>
     <w:p>
       <w:pPr>
         <w:pStyle w:val="Heading3"/>
       </w:pPr>
       <w:r>
-        <w:t xml:space="preserve">Appendix E: The Private Data Viewing Monitor</w:t>
+        <w:t xml:space="preserve">Appendix E: Ethics Approvals</w:t>
       </w:r>
     </w:p>
     <w:p>
@@ -178,6 +563,24 @@
         <w:pStyle w:val="FirstParagraph"/>
       </w:pPr>
       <w:r>
+        <w:t xml:space="preserve">[PRODUCTION TODO: ADD ETHICS APPROVALS HERE]</w:t>
+      </w:r>
+    </w:p>
+    <w:bookmarkEnd w:id="28"/>
+    <w:bookmarkStart w:id="33" w:name="appendix-f"/>
+    <w:p>
+      <w:pPr>
+        <w:pStyle w:val="Heading3"/>
+      </w:pPr>
+      <w:r>
+        <w:t xml:space="preserve">Appendix F: The Private Data Viewing Monitor</w:t>
+      </w:r>
+    </w:p>
+    <w:p>
+      <w:pPr>
+        <w:pStyle w:val="FirstParagraph"/>
+      </w:pPr>
+      <w:r>
         <w:t xml:space="preserve">By removing the filter layer on an old monitor and modifying cinema IMAX glasses, a monitor was created that only allowed viewing by the holder of the viewing glasses, which would be ideal for interviewing someone about their data while respecting privacy. Face to face interviewing had to be abandoned due to COVID-19, so this technique was sadly never used in practice.</w:t>
       </w:r>
     </w:p>
@@ -185,24 +588,24 @@
       <w:pPr>
         <w:pStyle w:val="CaptionedFigure"/>
       </w:pPr>
-      <w:bookmarkStart w:id="27" w:name="figure-D.1"/>
+      <w:bookmarkStart w:id="32" w:name="figure-D.1"/>
       <w:r>
         <w:drawing>
           <wp:inline>
             <wp:extent cx="5334000" cy="5124097"/>
             <wp:effectExtent b="0" l="0" r="0" t="0"/>
-            <wp:docPr descr="Figure D.1: Private Data Viewing Monitor with Viewing Glasses" title="" id="25" name="Picture"/>
+            <wp:docPr descr="Figure D.1: Private Data Viewing Monitor with Viewing Glasses" title="" id="30" name="Picture"/>
             <a:graphic>
               <a:graphicData uri="http://schemas.openxmlformats.org/drawingml/2006/picture">
                 <pic:pic>
                   <pic:nvPicPr>
-                    <pic:cNvPr descr="./src/figs/figD.1-private-viewing-monitor.jpg" id="26" name="Picture"/>
+                    <pic:cNvPr descr="./src/figs/figD.1-private-viewing-monitor.jpg" id="31" name="Picture"/>
                     <pic:cNvPicPr>
                       <a:picLocks noChangeArrowheads="1" noChangeAspect="1"/>
                     </pic:cNvPicPr>
                   </pic:nvPicPr>
                   <pic:blipFill>
-                    <a:blip r:embed="rId24"/>
+                    <a:blip r:embed="rId29"/>
                     <a:stretch>
                       <a:fillRect/>
                     </a:stretch>
@@ -228,7 +631,7 @@
           </wp:inline>
         </w:drawing>
       </w:r>
-      <w:bookmarkEnd w:id="27"/>
+      <w:bookmarkEnd w:id="32"/>
     </w:p>
     <w:p>
       <w:pPr>
@@ -238,9 +641,9 @@
         <w:t xml:space="preserve">Figure D.1: Private Data Viewing Monitor with Viewing Glasses</w:t>
       </w:r>
     </w:p>
-    <w:bookmarkEnd w:id="28"/>
-    <w:bookmarkEnd w:id="29"/>
-    <w:bookmarkStart w:id="36" w:name="hdr-glossary"/>
+    <w:bookmarkEnd w:id="33"/>
+    <w:bookmarkEnd w:id="34"/>
+    <w:bookmarkStart w:id="41" w:name="hdr-glossary"/>
     <w:p>
       <w:pPr>
         <w:pStyle w:val="Heading1"/>
@@ -257,7 +660,7 @@
         <w:t xml:space="preserve">This section serves as both a glossary to explain abbreviations and existing terms used, as well as an index to easily locate key HDR-related concepts, ideas and contributions within this thesis.</w:t>
       </w:r>
     </w:p>
-    <w:bookmarkStart w:id="30" w:name="hdr-wants"/>
+    <w:bookmarkStart w:id="35" w:name="hdr-wants"/>
     <w:p>
       <w:pPr>
         <w:pStyle w:val="Heading3"/>
@@ -466,8 +869,8 @@
         <w:t xml:space="preserve">- [ADD SECTIONREF]</w:t>
       </w:r>
     </w:p>
-    <w:bookmarkEnd w:id="30"/>
-    <w:bookmarkStart w:id="31" w:name="hdr-objectives"/>
+    <w:bookmarkEnd w:id="35"/>
+    <w:bookmarkStart w:id="36" w:name="hdr-objectives"/>
     <w:p>
       <w:pPr>
         <w:pStyle w:val="Heading3"/>
@@ -644,8 +1047,8 @@
         <w:t xml:space="preserve">- [ADD SECTIONREF]</w:t>
       </w:r>
     </w:p>
-    <w:bookmarkEnd w:id="31"/>
-    <w:bookmarkStart w:id="32" w:name="hdr-obstacles"/>
+    <w:bookmarkEnd w:id="36"/>
+    <w:bookmarkStart w:id="37" w:name="hdr-obstacles"/>
     <w:p>
       <w:pPr>
         <w:pStyle w:val="Heading3"/>
@@ -962,8 +1365,8 @@
         <w:t xml:space="preserve">- [ADD SECTIONREF]</w:t>
       </w:r>
     </w:p>
-    <w:bookmarkEnd w:id="32"/>
-    <w:bookmarkStart w:id="33" w:name="hdr-insights-approaches"/>
+    <w:bookmarkEnd w:id="37"/>
+    <w:bookmarkStart w:id="38" w:name="hdr-insights-approaches"/>
     <w:p>
       <w:pPr>
         <w:pStyle w:val="Heading3"/>
@@ -1418,8 +1821,8 @@
         <w:t xml:space="preserve">- [ADD REF]</w:t>
       </w:r>
     </w:p>
-    <w:bookmarkEnd w:id="33"/>
-    <w:bookmarkStart w:id="34" w:name="hdr-approaches"/>
+    <w:bookmarkEnd w:id="38"/>
+    <w:bookmarkStart w:id="39" w:name="hdr-approaches"/>
     <w:p>
       <w:pPr>
         <w:pStyle w:val="Heading3"/>
@@ -1556,8 +1959,8 @@
         <w:t xml:space="preserve">- [ADD SECTIONREF]</w:t>
       </w:r>
     </w:p>
-    <w:bookmarkEnd w:id="34"/>
-    <w:bookmarkStart w:id="35" w:name="X852704e45b2cabc60bb113c2db80706022b7115"/>
+    <w:bookmarkEnd w:id="39"/>
+    <w:bookmarkStart w:id="40" w:name="X852704e45b2cabc60bb113c2db80706022b7115"/>
     <w:p>
       <w:pPr>
         <w:pStyle w:val="Heading3"/>
@@ -2476,9 +2879,9 @@
         <w:t xml:space="preserve">[PRODUCTION TODO Move the following Glossary to the end, after references]</w:t>
       </w:r>
     </w:p>
-    <w:bookmarkEnd w:id="35"/>
-    <w:bookmarkEnd w:id="36"/>
-    <w:bookmarkStart w:id="37" w:name="glossary"/>
+    <w:bookmarkEnd w:id="40"/>
+    <w:bookmarkEnd w:id="41"/>
+    <w:bookmarkStart w:id="42" w:name="glossary"/>
     <w:p>
       <w:pPr>
         <w:pStyle w:val="Heading1"/>
@@ -2610,6 +3013,28 @@
           <w:bCs/>
           <w:b/>
         </w:rPr>
+        <w:t xml:space="preserve">Barriers Cascade</w:t>
+      </w:r>
+      <w:r>
+        <w:t xml:space="preserve"> </w:t>
+      </w:r>
+      <w:r>
+        <w:t xml:space="preserve">- [ADD SECTIONREF] [ADD DEFINITION]</w:t>
+      </w:r>
+    </w:p>
+    <w:p>
+      <w:pPr>
+        <w:numPr>
+          <w:ilvl w:val="0"/>
+          <w:numId w:val="1007"/>
+        </w:numPr>
+        <w:pStyle w:val="Compact"/>
+      </w:pPr>
+      <w:r>
+        <w:rPr>
+          <w:bCs/>
+          <w:b/>
+        </w:rPr>
         <w:t xml:space="preserve">BBC R&amp;D</w:t>
       </w:r>
       <w:r>
@@ -3908,13 +4333,13 @@
           <w:bCs/>
           <w:b/>
         </w:rPr>
-        <w:t xml:space="preserve">GDPR</w:t>
-      </w:r>
-      <w:r>
-        <w:t xml:space="preserve"> </w:t>
-      </w:r>
-      <w:r>
-        <w:t xml:space="preserve">- General Data Protection Regulation [[REF] () ]</w:t>
+        <w:t xml:space="preserve">GDPR - General Data Protection Regulation</w:t>
+      </w:r>
+      <w:r>
+        <w:t xml:space="preserve"> </w:t>
+      </w:r>
+      <w:r>
+        <w:t xml:space="preserve">- [ADD SECTIONREF] [ADD DEFINITION]</w:t>
       </w:r>
     </w:p>
     <w:p>
@@ -5313,6 +5738,28 @@
           <w:bCs/>
           <w:b/>
         </w:rPr>
+        <w:t xml:space="preserve">R&amp;D - Research &amp; Development</w:t>
+      </w:r>
+      <w:r>
+        <w:t xml:space="preserve"> </w:t>
+      </w:r>
+      <w:r>
+        <w:t xml:space="preserve">- [ADD SECTIONREF] [ADD DEFINITION]</w:t>
+      </w:r>
+    </w:p>
+    <w:p>
+      <w:pPr>
+        <w:numPr>
+          <w:ilvl w:val="0"/>
+          <w:numId w:val="1007"/>
+        </w:numPr>
+        <w:pStyle w:val="Compact"/>
+      </w:pPr>
+      <w:r>
+        <w:rPr>
+          <w:bCs/>
+          <w:b/>
+        </w:rPr>
         <w:t xml:space="preserve">Reflection (stage of Personal Informatics)</w:t>
       </w:r>
       <w:r>
@@ -5858,8 +6305,8 @@
         <w:t xml:space="preserve">[TODO add all the actions from 2.1.4, 2.2.2, 2.2.3 here]</w:t>
       </w:r>
     </w:p>
-    <w:bookmarkEnd w:id="37"/>
-    <w:bookmarkStart w:id="39" w:name="bibliography"/>
+    <w:bookmarkEnd w:id="42"/>
+    <w:bookmarkStart w:id="52" w:name="bibliography"/>
     <w:p>
       <w:pPr>
         <w:pStyle w:val="Heading1"/>
@@ -5868,9 +6315,201 @@
         <w:t xml:space="preserve">Bibliography</w:t>
       </w:r>
     </w:p>
-    <w:bookmarkStart w:id="38" w:name="refs"/>
-    <w:bookmarkEnd w:id="38"/>
-    <w:bookmarkEnd w:id="39"/>
+    <w:bookmarkStart w:id="51" w:name="refs"/>
+    <w:bookmarkStart w:id="44" w:name="ref-bernersLee2022inruptSolid"/>
+    <w:p>
+      <w:pPr>
+        <w:pStyle w:val="Bibliography"/>
+      </w:pPr>
+      <w:r>
+        <w:t xml:space="preserve">Berners-Lee, T. (2022)</w:t>
+      </w:r>
+      <w:r>
+        <w:t xml:space="preserve"> </w:t>
+      </w:r>
+      <w:r>
+        <w:t xml:space="preserve">‘Solid: Sir tim berners-lee’s vision of a vibrant web for all’</w:t>
+      </w:r>
+      <w:r>
+        <w:t xml:space="preserve">. Inrupt. Available at:</w:t>
+      </w:r>
+      <w:r>
+        <w:t xml:space="preserve"> </w:t>
+      </w:r>
+      <w:hyperlink r:id="rId43">
+        <w:r>
+          <w:rPr>
+            <w:rStyle w:val="Hyperlink"/>
+          </w:rPr>
+          <w:t xml:space="preserve">https://inrupt.com/solid/</w:t>
+        </w:r>
+      </w:hyperlink>
+      <w:r>
+        <w:t xml:space="preserve">.</w:t>
+      </w:r>
+    </w:p>
+    <w:bookmarkEnd w:id="44"/>
+    <w:bookmarkStart w:id="46" w:name="ref-bowyer2022hestia"/>
+    <w:p>
+      <w:pPr>
+        <w:pStyle w:val="Bibliography"/>
+      </w:pPr>
+      <w:r>
+        <w:t xml:space="preserve">Bowyer, A.</w:t>
+      </w:r>
+      <w:r>
+        <w:t xml:space="preserve"> </w:t>
+      </w:r>
+      <w:r>
+        <w:rPr>
+          <w:iCs/>
+          <w:i/>
+        </w:rPr>
+        <w:t xml:space="preserve">et al.</w:t>
+      </w:r>
+      <w:r>
+        <w:t xml:space="preserve"> </w:t>
+      </w:r>
+      <w:r>
+        <w:t xml:space="preserve">(2022)</w:t>
+      </w:r>
+      <w:r>
+        <w:t xml:space="preserve"> </w:t>
+      </w:r>
+      <w:r>
+        <w:rPr>
+          <w:iCs/>
+          <w:i/>
+        </w:rPr>
+        <w:t xml:space="preserve">Digipower technical reports: Auditing the data economy through personal data access</w:t>
+      </w:r>
+      <w:r>
+        <w:t xml:space="preserve">. doi:</w:t>
+      </w:r>
+      <w:r>
+        <w:t xml:space="preserve"> </w:t>
+      </w:r>
+      <w:hyperlink r:id="rId45">
+        <w:r>
+          <w:rPr>
+            <w:rStyle w:val="Hyperlink"/>
+          </w:rPr>
+          <w:t xml:space="preserve">10.5281/zenodo.6554177</w:t>
+        </w:r>
+      </w:hyperlink>
+      <w:r>
+        <w:t xml:space="preserve">.</w:t>
+      </w:r>
+    </w:p>
+    <w:bookmarkEnd w:id="46"/>
+    <w:bookmarkStart w:id="48" w:name="ref-härkönen2022report"/>
+    <w:p>
+      <w:pPr>
+        <w:pStyle w:val="Bibliography"/>
+      </w:pPr>
+      <w:r>
+        <w:t xml:space="preserve">Härkönen, T.</w:t>
+      </w:r>
+      <w:r>
+        <w:t xml:space="preserve"> </w:t>
+      </w:r>
+      <w:r>
+        <w:rPr>
+          <w:iCs/>
+          <w:i/>
+        </w:rPr>
+        <w:t xml:space="preserve">et al.</w:t>
+      </w:r>
+      <w:r>
+        <w:t xml:space="preserve"> </w:t>
+      </w:r>
+      <w:r>
+        <w:t xml:space="preserve">(2022)</w:t>
+      </w:r>
+      <w:r>
+        <w:t xml:space="preserve"> </w:t>
+      </w:r>
+      <w:r>
+        <w:rPr>
+          <w:iCs/>
+          <w:i/>
+        </w:rPr>
+        <w:t xml:space="preserve">Tracking digipower: How data can be used for influencing decision-makers and steering the world</w:t>
+      </w:r>
+      <w:r>
+        <w:t xml:space="preserve">. Sitra. Available at:</w:t>
+      </w:r>
+      <w:r>
+        <w:t xml:space="preserve"> </w:t>
+      </w:r>
+      <w:hyperlink r:id="rId47">
+        <w:r>
+          <w:rPr>
+            <w:rStyle w:val="Hyperlink"/>
+          </w:rPr>
+          <w:t xml:space="preserve">https://www.sitra.fi/en/publications/tracking-digipower/</w:t>
+        </w:r>
+      </w:hyperlink>
+      <w:r>
+        <w:t xml:space="preserve">.</w:t>
+      </w:r>
+    </w:p>
+    <w:bookmarkEnd w:id="48"/>
+    <w:bookmarkStart w:id="50" w:name="ref-pidoux2022"/>
+    <w:p>
+      <w:pPr>
+        <w:pStyle w:val="Bibliography"/>
+      </w:pPr>
+      <w:r>
+        <w:t xml:space="preserve">Pidoux, J.</w:t>
+      </w:r>
+      <w:r>
+        <w:t xml:space="preserve"> </w:t>
+      </w:r>
+      <w:r>
+        <w:rPr>
+          <w:iCs/>
+          <w:i/>
+        </w:rPr>
+        <w:t xml:space="preserve">et al.</w:t>
+      </w:r>
+      <w:r>
+        <w:t xml:space="preserve"> </w:t>
+      </w:r>
+      <w:r>
+        <w:t xml:space="preserve">(2022)</w:t>
+      </w:r>
+      <w:r>
+        <w:t xml:space="preserve"> </w:t>
+      </w:r>
+      <w:r>
+        <w:rPr>
+          <w:iCs/>
+          <w:i/>
+        </w:rPr>
+        <w:t xml:space="preserve">Digipower technical reports: Understanding influence and power in the data economy</w:t>
+      </w:r>
+      <w:r>
+        <w:t xml:space="preserve">. doi:</w:t>
+      </w:r>
+      <w:r>
+        <w:t xml:space="preserve"> </w:t>
+      </w:r>
+      <w:hyperlink r:id="rId49">
+        <w:r>
+          <w:rPr>
+            <w:rStyle w:val="Hyperlink"/>
+          </w:rPr>
+          <w:t xml:space="preserve">10.5281/zenodo.6554155</w:t>
+        </w:r>
+      </w:hyperlink>
+      <w:r>
+        <w:t xml:space="preserve">.</w:t>
+      </w:r>
+    </w:p>
+    <w:bookmarkEnd w:id="50"/>
+    <w:bookmarkEnd w:id="51"/>
+    <w:bookmarkEnd w:id="52"/>
     <w:sectPr/>
   </w:body>
 </w:document>

</xml_diff>

<commit_message>
updating end of C6
</commit_message>
<xml_diff>
--- a/docx/appendices.docx
+++ b/docx/appendices.docx
@@ -2202,6 +2202,39 @@
           <w:bCs/>
           <w:b/>
         </w:rPr>
+        <w:t xml:space="preserve">Empowerment (in the context of data wants)</w:t>
+      </w:r>
+      <w:r>
+        <w:t xml:space="preserve"> </w:t>
+      </w:r>
+      <w:r>
+        <w:t xml:space="preserve">-</w:t>
+      </w:r>
+      <w:r>
+        <w:t xml:space="preserve"> </w:t>
+      </w:r>
+      <w:hyperlink w:anchor="X3c10c50990743199cc887aaacd3f88a0a0a026e">
+        <w:r>
+          <w:rPr>
+            <w:rStyle w:val="Hyperlink"/>
+          </w:rPr>
+          <w:t xml:space="preserve">6.3</w:t>
+        </w:r>
+      </w:hyperlink>
+    </w:p>
+    <w:p>
+      <w:pPr>
+        <w:numPr>
+          <w:ilvl w:val="0"/>
+          <w:numId w:val="1006"/>
+        </w:numPr>
+        <w:pStyle w:val="Compact"/>
+      </w:pPr>
+      <w:r>
+        <w:rPr>
+          <w:bCs/>
+          <w:b/>
+        </w:rPr>
         <w:t xml:space="preserve">Family Design Games</w:t>
       </w:r>
       <w:r>
@@ -5540,6 +5573,50 @@
           <w:bCs/>
           <w:b/>
         </w:rPr>
+        <w:t xml:space="preserve">Power, (power to)</w:t>
+      </w:r>
+      <w:r>
+        <w:t xml:space="preserve"> </w:t>
+      </w:r>
+      <w:r>
+        <w:t xml:space="preserve">- [ADD SECTIONREF] [ADD DEFINITION]</w:t>
+      </w:r>
+    </w:p>
+    <w:p>
+      <w:pPr>
+        <w:numPr>
+          <w:ilvl w:val="0"/>
+          <w:numId w:val="1007"/>
+        </w:numPr>
+        <w:pStyle w:val="Compact"/>
+      </w:pPr>
+      <w:r>
+        <w:rPr>
+          <w:bCs/>
+          <w:b/>
+        </w:rPr>
+        <w:t xml:space="preserve">Power (power over)</w:t>
+      </w:r>
+      <w:r>
+        <w:t xml:space="preserve"> </w:t>
+      </w:r>
+      <w:r>
+        <w:t xml:space="preserve">- [ADD SECTIONREF] [ADD DEFINITION]</w:t>
+      </w:r>
+    </w:p>
+    <w:p>
+      <w:pPr>
+        <w:numPr>
+          <w:ilvl w:val="0"/>
+          <w:numId w:val="1007"/>
+        </w:numPr>
+        <w:pStyle w:val="Compact"/>
+      </w:pPr>
+      <w:r>
+        <w:rPr>
+          <w:bCs/>
+          <w:b/>
+        </w:rPr>
         <w:t xml:space="preserve">Power, Processual</w:t>
       </w:r>
       <w:r>
@@ -5606,6 +5683,28 @@
           <w:bCs/>
           <w:b/>
         </w:rPr>
+        <w:t xml:space="preserve">Power, Social</w:t>
+      </w:r>
+      <w:r>
+        <w:t xml:space="preserve"> </w:t>
+      </w:r>
+      <w:r>
+        <w:t xml:space="preserve">- [ADD SECTIONREF]</w:t>
+      </w:r>
+    </w:p>
+    <w:p>
+      <w:pPr>
+        <w:numPr>
+          <w:ilvl w:val="0"/>
+          <w:numId w:val="1007"/>
+        </w:numPr>
+        <w:pStyle w:val="Compact"/>
+      </w:pPr>
+      <w:r>
+        <w:rPr>
+          <w:bCs/>
+          <w:b/>
+        </w:rPr>
         <w:t xml:space="preserve">Power, Socially-shaped</w:t>
       </w:r>
       <w:r>
@@ -5651,6 +5750,28 @@
           <w:b/>
         </w:rPr>
         <w:t xml:space="preserve">Power, Zero Sum</w:t>
+      </w:r>
+      <w:r>
+        <w:t xml:space="preserve"> </w:t>
+      </w:r>
+      <w:r>
+        <w:t xml:space="preserve">- [ADD SECTIONREF] [ADD DEFINITION]</w:t>
+      </w:r>
+    </w:p>
+    <w:p>
+      <w:pPr>
+        <w:numPr>
+          <w:ilvl w:val="0"/>
+          <w:numId w:val="1007"/>
+        </w:numPr>
+        <w:pStyle w:val="Compact"/>
+      </w:pPr>
+      <w:r>
+        <w:rPr>
+          <w:bCs/>
+          <w:b/>
+        </w:rPr>
+        <w:t xml:space="preserve">Power Imbalance (over Personal Data)</w:t>
       </w:r>
       <w:r>
         <w:t xml:space="preserve"> </w:t>

</xml_diff>

<commit_message>
starting to update C1
</commit_message>
<xml_diff>
--- a/docx/appendices.docx
+++ b/docx/appendices.docx
@@ -95,7 +95,7 @@
         <w:pStyle w:val="Heading3"/>
       </w:pPr>
       <w:r>
-        <w:t xml:space="preserve">Appendix A: The Pilot Study</w:t>
+        <w:t xml:space="preserve">Appendix A: The Pilot Study: CHI 2018 Paper</w:t>
       </w:r>
     </w:p>
     <w:p>
@@ -103,7 +103,7 @@
         <w:pStyle w:val="FirstParagraph"/>
       </w:pPr>
       <w:r>
-        <w:t xml:space="preserve">See description in</w:t>
+        <w:t xml:space="preserve">For additional context, see</w:t>
       </w:r>
       <w:r>
         <w:t xml:space="preserve"> </w:t>
@@ -116,6 +116,9 @@
           <w:t xml:space="preserve">1.3.1</w:t>
         </w:r>
       </w:hyperlink>
+      <w:r>
+        <w:t xml:space="preserve">.</w:t>
+      </w:r>
     </w:p>
     <w:p>
       <w:pPr>
@@ -4856,6 +4859,50 @@
           <w:b/>
         </w:rPr>
         <w:t xml:space="preserve">Data Wants</w:t>
+      </w:r>
+      <w:r>
+        <w:t xml:space="preserve"> </w:t>
+      </w:r>
+      <w:r>
+        <w:t xml:space="preserve">- [ADD SECTIONREF]</w:t>
+      </w:r>
+    </w:p>
+    <w:p>
+      <w:pPr>
+        <w:numPr>
+          <w:ilvl w:val="0"/>
+          <w:numId w:val="1019"/>
+        </w:numPr>
+        <w:pStyle w:val="Compact"/>
+      </w:pPr>
+      <w:r>
+        <w:rPr>
+          <w:bCs/>
+          <w:b/>
+        </w:rPr>
+        <w:t xml:space="preserve">Data Relations, Direct</w:t>
+      </w:r>
+      <w:r>
+        <w:t xml:space="preserve"> </w:t>
+      </w:r>
+      <w:r>
+        <w:t xml:space="preserve">- [ADD SECTIONREF]</w:t>
+      </w:r>
+    </w:p>
+    <w:p>
+      <w:pPr>
+        <w:numPr>
+          <w:ilvl w:val="0"/>
+          <w:numId w:val="1019"/>
+        </w:numPr>
+        <w:pStyle w:val="Compact"/>
+      </w:pPr>
+      <w:r>
+        <w:rPr>
+          <w:bCs/>
+          <w:b/>
+        </w:rPr>
+        <w:t xml:space="preserve">Data Relations, Indirect</w:t>
       </w:r>
       <w:r>
         <w:t xml:space="preserve"> </w:t>

</xml_diff>

<commit_message>
slight tweak C1. update website
</commit_message>
<xml_diff>
--- a/docx/appendices.docx
+++ b/docx/appendices.docx
@@ -3288,7 +3288,170 @@
         <w:pStyle w:val="FirstParagraph"/>
       </w:pPr>
       <w:r>
-        <w:t xml:space="preserve">[TODO Describe DERC project work here]</w:t>
+        <w:t xml:space="preserve">As a software developer I have been aware for a long time that one of the biggest challenges in building new data interfaces is to gain programmatic access to the necessary data. As part of the trend towards cloud-based services and data-centric business practices, it has become increasingly difficult to access all of the data held about users by service providers. Application Programming Interfaces (APIs) are a technical means for programmers to access a user’s data so that third party applications may be built using that data. Unfortunately, as a result of commercial incentives to lock users in and keep data trapped</w:t>
+      </w:r>
+      <w:r>
+        <w:t xml:space="preserve"> </w:t>
+      </w:r>
+      <w:r>
+        <w:t xml:space="preserve">(</w:t>
+      </w:r>
+      <w:hyperlink w:anchor="ref-abiteboul2015">
+        <w:r>
+          <w:rPr>
+            <w:rStyle w:val="Hyperlink"/>
+          </w:rPr>
+          <w:t xml:space="preserve">Abiteboul, André and Kaplan, 2015</w:t>
+        </w:r>
+      </w:hyperlink>
+      <w:r>
+        <w:t xml:space="preserve">;</w:t>
+      </w:r>
+      <w:r>
+        <w:t xml:space="preserve"> </w:t>
+      </w:r>
+      <w:hyperlink w:anchor="ref-bowyer2018freedata">
+        <w:r>
+          <w:rPr>
+            <w:rStyle w:val="Hyperlink"/>
+          </w:rPr>
+          <w:t xml:space="preserve">Bowyer, 2018</w:t>
+        </w:r>
+      </w:hyperlink>
+      <w:r>
+        <w:t xml:space="preserve">)</w:t>
+      </w:r>
+      <w:r>
+        <w:t xml:space="preserve">, much of users’ data can no longer be accessed via APIs. While GDPR data portability requests do open up a new option for the use of one’s provider-collected data in third party applications, this is an awkward and time-consuming route for both users and developers.</w:t>
+      </w:r>
+      <w:r>
+        <w:t xml:space="preserve"> </w:t>
+      </w:r>
+      <w:r>
+        <w:rPr>
+          <w:bCs/>
+          <w:b/>
+          <w:iCs/>
+          <w:i/>
+        </w:rPr>
+        <w:t xml:space="preserve">Web augmentation</w:t>
+      </w:r>
+      <w:r>
+        <w:t xml:space="preserve"> </w:t>
+      </w:r>
+      <w:r>
+        <w:t xml:space="preserve">provides a third possible technical avenue for obtaining data from online service providers. It relies on the fact that a users data is loaded to the user’s local machine and displayed within their web browser everytime a website is used, and therefore it is possible to extract that data from the browser using a browser extension. Similarly, once loaded into the browser, a provider’s webpage can be modified to display additional data or useful human-centric functionality that the provider failed to provide. This</w:t>
+      </w:r>
+    </w:p>
+    <w:p>
+      <w:pPr>
+        <w:pStyle w:val="BodyText"/>
+      </w:pPr>
+      <w:r>
+        <w:t xml:space="preserve">In order to better understand what is and is not possible using this technique, I participated from 2018 to 2020 as a part time web developer in a project which was using the web augmentation technique to improve the information given to users of Just Eat, a takeaway food ordering platform in the UK, the theoretical basis for which was published in</w:t>
+      </w:r>
+      <w:r>
+        <w:t xml:space="preserve"> </w:t>
+      </w:r>
+      <w:r>
+        <w:t xml:space="preserve">(</w:t>
+      </w:r>
+      <w:hyperlink w:anchor="ref-goffe2021">
+        <w:r>
+          <w:rPr>
+            <w:rStyle w:val="Hyperlink"/>
+          </w:rPr>
+          <w:t xml:space="preserve">Goffe</w:t>
+        </w:r>
+        <w:r>
+          <w:rPr>
+            <w:rStyle w:val="Hyperlink"/>
+          </w:rPr>
+          <w:t xml:space="preserve"> </w:t>
+        </w:r>
+        <w:r>
+          <w:rPr>
+            <w:rStyle w:val="Hyperlink"/>
+            <w:iCs/>
+            <w:i/>
+          </w:rPr>
+          <w:t xml:space="preserve">et al.</w:t>
+        </w:r>
+        <w:r>
+          <w:rPr>
+            <w:rStyle w:val="Hyperlink"/>
+          </w:rPr>
+          <w:t xml:space="preserve">, 2021</w:t>
+        </w:r>
+      </w:hyperlink>
+      <w:r>
+        <w:t xml:space="preserve">,</w:t>
+      </w:r>
+      <w:r>
+        <w:t xml:space="preserve"> </w:t>
+      </w:r>
+      <w:hyperlink w:anchor="ref-goffe2022">
+        <w:r>
+          <w:rPr>
+            <w:rStyle w:val="Hyperlink"/>
+          </w:rPr>
+          <w:t xml:space="preserve">2022</w:t>
+        </w:r>
+      </w:hyperlink>
+      <w:r>
+        <w:t xml:space="preserve">)</w:t>
+      </w:r>
+      <w:r>
+        <w:t xml:space="preserve">. While this particular use case does not concern personal data, the technology being used by the project were considered highly relevant, and the goals of the research project were also human-centric, and consistent with this thesis’s research goals - tackling the hegemony of service providers in order to better serve individual needs. This research project is tangential to this thesis, but is an example of the</w:t>
+      </w:r>
+      <w:r>
+        <w:t xml:space="preserve"> </w:t>
+      </w:r>
+      <w:r>
+        <w:t xml:space="preserve">‘</w:t>
+      </w:r>
+      <w:r>
+        <w:t xml:space="preserve">hacking the seams</w:t>
+      </w:r>
+      <w:r>
+        <w:t xml:space="preserve">’</w:t>
+      </w:r>
+      <w:r>
+        <w:t xml:space="preserve"> </w:t>
+      </w:r>
+      <w:r>
+        <w:t xml:space="preserve">approach detailed in</w:t>
+      </w:r>
+      <w:r>
+        <w:t xml:space="preserve"> </w:t>
+      </w:r>
+      <w:hyperlink w:anchor="Xfcbca708d249a5264bfb58f121b983b931f9729">
+        <w:r>
+          <w:rPr>
+            <w:rStyle w:val="Hyperlink"/>
+          </w:rPr>
+          <w:t xml:space="preserve">7.4.4</w:t>
+        </w:r>
+      </w:hyperlink>
+      <w:r>
+        <w:t xml:space="preserve"> </w:t>
+      </w:r>
+      <w:r>
+        <w:t xml:space="preserve">and</w:t>
+      </w:r>
+      <w:r>
+        <w:t xml:space="preserve"> </w:t>
+      </w:r>
+      <w:hyperlink w:anchor="insight-12">
+        <w:r>
+          <w:rPr>
+            <w:rStyle w:val="Hyperlink"/>
+          </w:rPr>
+          <w:t xml:space="preserve">Insight 12</w:t>
+        </w:r>
+      </w:hyperlink>
+      <w:r>
+        <w:t xml:space="preserve">.</w:t>
       </w:r>
     </w:p>
     <w:bookmarkEnd w:id="38"/>
@@ -3502,12 +3665,12 @@
         </w:rPr>
         <w:t xml:space="preserve">: Data Useability</w:t>
       </w:r>
-      <w:hyperlink w:anchor="fn15">
+      <w:hyperlink w:anchor="fn13">
         <w:r>
           <w:rPr>
             <w:rStyle w:val="Hyperlink"/>
           </w:rPr>
-          <w:t xml:space="preserve">15</w:t>
+          <w:t xml:space="preserve">13</w:t>
         </w:r>
       </w:hyperlink>
       <w:r>
@@ -3680,12 +3843,12 @@
         </w:rPr>
         <w:t xml:space="preserve">: Data Useability</w:t>
       </w:r>
-      <w:hyperlink w:anchor="fn15">
+      <w:hyperlink w:anchor="fn13">
         <w:r>
           <w:rPr>
             <w:rStyle w:val="Hyperlink"/>
           </w:rPr>
-          <w:t xml:space="preserve">15</w:t>
+          <w:t xml:space="preserve">13</w:t>
         </w:r>
       </w:hyperlink>
       <w:r>
@@ -5663,12 +5826,12 @@
         </w:rPr>
         <w:t xml:space="preserve">Useability</w:t>
       </w:r>
-      <w:hyperlink w:anchor="fn15">
+      <w:hyperlink w:anchor="fn13">
         <w:r>
           <w:rPr>
             <w:rStyle w:val="Hyperlink"/>
           </w:rPr>
-          <w:t xml:space="preserve">15</w:t>
+          <w:t xml:space="preserve">13</w:t>
         </w:r>
       </w:hyperlink>
       <w:r>
@@ -8763,7 +8926,7 @@
         <w:t xml:space="preserve"> </w:t>
       </w:r>
       <w:r>
-        <w:t xml:space="preserve">- Self Informatics [[REF] () ]</w:t>
+        <w:t xml:space="preserve">- Self Informatics [[TODO REF] () ]</w:t>
       </w:r>
     </w:p>
     <w:p>
@@ -9215,7 +9378,7 @@
       </w:r>
     </w:p>
     <w:bookmarkEnd w:id="54"/>
-    <w:bookmarkStart w:id="72" w:name="bibliography"/>
+    <w:bookmarkStart w:id="78" w:name="bibliography"/>
     <w:p>
       <w:pPr>
         <w:pStyle w:val="Heading1"/>
@@ -9224,13 +9387,50 @@
         <w:t xml:space="preserve">Bibliography</w:t>
       </w:r>
     </w:p>
-    <w:bookmarkStart w:id="71" w:name="refs"/>
-    <w:bookmarkStart w:id="56" w:name="ref-bernersLee2022inruptSolid"/>
+    <w:bookmarkStart w:id="77" w:name="refs"/>
+    <w:bookmarkStart w:id="56" w:name="ref-abiteboul2015"/>
     <w:p>
       <w:pPr>
         <w:pStyle w:val="Bibliography"/>
       </w:pPr>
       <w:r>
+        <w:t xml:space="preserve">Abiteboul, S., André, B. and Kaplan, D. (2015)</w:t>
+      </w:r>
+      <w:r>
+        <w:t xml:space="preserve"> </w:t>
+      </w:r>
+      <w:r>
+        <w:rPr>
+          <w:iCs/>
+          <w:i/>
+        </w:rPr>
+        <w:t xml:space="preserve">Managing your digital life with a Personal information management system</w:t>
+      </w:r>
+      <w:r>
+        <w:t xml:space="preserve">. 5. ACM, pp. 32–35. doi:</w:t>
+      </w:r>
+      <w:r>
+        <w:t xml:space="preserve"> </w:t>
+      </w:r>
+      <w:hyperlink r:id="rId55">
+        <w:r>
+          <w:rPr>
+            <w:rStyle w:val="Hyperlink"/>
+          </w:rPr>
+          <w:t xml:space="preserve">10.1145/2670528</w:t>
+        </w:r>
+      </w:hyperlink>
+      <w:r>
+        <w:t xml:space="preserve">.</w:t>
+      </w:r>
+    </w:p>
+    <w:bookmarkEnd w:id="56"/>
+    <w:bookmarkStart w:id="58" w:name="ref-bernersLee2022inruptSolid"/>
+    <w:p>
+      <w:pPr>
+        <w:pStyle w:val="Bibliography"/>
+      </w:pPr>
+      <w:r>
         <w:t xml:space="preserve">Berners-Lee, T. (2022)</w:t>
       </w:r>
       <w:r>
@@ -9245,7 +9445,7 @@
       <w:r>
         <w:t xml:space="preserve"> </w:t>
       </w:r>
-      <w:hyperlink r:id="rId55">
+      <w:hyperlink r:id="rId57">
         <w:r>
           <w:rPr>
             <w:rStyle w:val="Hyperlink"/>
@@ -9257,14 +9457,29 @@
         <w:t xml:space="preserve">.</w:t>
       </w:r>
     </w:p>
-    <w:bookmarkEnd w:id="56"/>
-    <w:bookmarkStart w:id="58" w:name="ref-bowyer2022hestia"/>
+    <w:bookmarkEnd w:id="58"/>
+    <w:bookmarkStart w:id="60" w:name="ref-bowyer2018freedata"/>
     <w:p>
       <w:pPr>
         <w:pStyle w:val="Bibliography"/>
       </w:pPr>
       <w:r>
-        <w:t xml:space="preserve">Bowyer, A., Pidoux, J.,</w:t>
+        <w:t xml:space="preserve">Bowyer, A. (2018)</w:t>
+      </w:r>
+      <w:r>
+        <w:t xml:space="preserve"> </w:t>
+      </w:r>
+      <w:r>
+        <w:t xml:space="preserve">‘</w:t>
+      </w:r>
+      <w:r>
+        <w:t xml:space="preserve">Free Data Interfaces: Taking Human- Data Interaction to the Next Level</w:t>
+      </w:r>
+      <w:r>
+        <w:t xml:space="preserve">’</w:t>
+      </w:r>
+      <w:r>
+        <w:t xml:space="preserve">,</w:t>
       </w:r>
       <w:r>
         <w:t xml:space="preserve"> </w:t>
@@ -9274,13 +9489,34 @@
           <w:iCs/>
           <w:i/>
         </w:rPr>
-        <w:t xml:space="preserve">et al.</w:t>
-      </w:r>
-      <w:r>
-        <w:t xml:space="preserve"> </w:t>
-      </w:r>
-      <w:r>
-        <w:t xml:space="preserve">(2022)</w:t>
+        <w:t xml:space="preserve">CHI Workshops 2018</w:t>
+      </w:r>
+      <w:r>
+        <w:t xml:space="preserve">. Available at:</w:t>
+      </w:r>
+      <w:r>
+        <w:t xml:space="preserve"> </w:t>
+      </w:r>
+      <w:hyperlink r:id="rId59">
+        <w:r>
+          <w:rPr>
+            <w:rStyle w:val="Hyperlink"/>
+          </w:rPr>
+          <w:t xml:space="preserve">https://eprints.ncl.ac.uk/273825</w:t>
+        </w:r>
+      </w:hyperlink>
+      <w:r>
+        <w:t xml:space="preserve">.</w:t>
+      </w:r>
+    </w:p>
+    <w:bookmarkEnd w:id="60"/>
+    <w:bookmarkStart w:id="62" w:name="ref-bowyer2022hestia"/>
+    <w:p>
+      <w:pPr>
+        <w:pStyle w:val="Bibliography"/>
+      </w:pPr>
+      <w:r>
+        <w:t xml:space="preserve">Bowyer, A., Pidoux, J.,</w:t>
       </w:r>
       <w:r>
         <w:t xml:space="preserve"> </w:t>
@@ -9290,6 +9526,22 @@
           <w:iCs/>
           <w:i/>
         </w:rPr>
+        <w:t xml:space="preserve">et al.</w:t>
+      </w:r>
+      <w:r>
+        <w:t xml:space="preserve"> </w:t>
+      </w:r>
+      <w:r>
+        <w:t xml:space="preserve">(2022)</w:t>
+      </w:r>
+      <w:r>
+        <w:t xml:space="preserve"> </w:t>
+      </w:r>
+      <w:r>
+        <w:rPr>
+          <w:iCs/>
+          <w:i/>
+        </w:rPr>
         <w:t xml:space="preserve">Digipower technical reports: Auditing the data economy through personal data access</w:t>
       </w:r>
       <w:r>
@@ -9298,7 +9550,7 @@
       <w:r>
         <w:t xml:space="preserve"> </w:t>
       </w:r>
-      <w:hyperlink r:id="rId57">
+      <w:hyperlink r:id="rId61">
         <w:r>
           <w:rPr>
             <w:rStyle w:val="Hyperlink"/>
@@ -9310,8 +9562,8 @@
         <w:t xml:space="preserve">.</w:t>
       </w:r>
     </w:p>
-    <w:bookmarkEnd w:id="58"/>
-    <w:bookmarkStart w:id="59" w:name="ref-bowyer2022gdpr"/>
+    <w:bookmarkEnd w:id="62"/>
+    <w:bookmarkStart w:id="63" w:name="ref-bowyer2022gdpr"/>
     <w:p>
       <w:pPr>
         <w:pStyle w:val="Bibliography"/>
@@ -9358,8 +9610,8 @@
         <w:t xml:space="preserve">.</w:t>
       </w:r>
     </w:p>
-    <w:bookmarkEnd w:id="59"/>
-    <w:bookmarkStart w:id="61" w:name="ref-braun2006"/>
+    <w:bookmarkEnd w:id="63"/>
+    <w:bookmarkStart w:id="65" w:name="ref-braun2006"/>
     <w:p>
       <w:pPr>
         <w:pStyle w:val="Bibliography"/>
@@ -9398,7 +9650,7 @@
       <w:r>
         <w:t xml:space="preserve"> </w:t>
       </w:r>
-      <w:hyperlink r:id="rId60">
+      <w:hyperlink r:id="rId64">
         <w:r>
           <w:rPr>
             <w:rStyle w:val="Hyperlink"/>
@@ -9410,8 +9662,8 @@
         <w:t xml:space="preserve">.</w:t>
       </w:r>
     </w:p>
-    <w:bookmarkEnd w:id="61"/>
-    <w:bookmarkStart w:id="63" w:name="ref-quirkos2013"/>
+    <w:bookmarkEnd w:id="65"/>
+    <w:bookmarkStart w:id="67" w:name="ref-quirkos2013"/>
     <w:p>
       <w:pPr>
         <w:pStyle w:val="Bibliography"/>
@@ -9431,7 +9683,7 @@
       <w:r>
         <w:t xml:space="preserve"> </w:t>
       </w:r>
-      <w:hyperlink r:id="rId62">
+      <w:hyperlink r:id="rId66">
         <w:r>
           <w:rPr>
             <w:rStyle w:val="Hyperlink"/>
@@ -9443,14 +9695,14 @@
         <w:t xml:space="preserve">.</w:t>
       </w:r>
     </w:p>
-    <w:bookmarkEnd w:id="63"/>
-    <w:bookmarkStart w:id="65" w:name="ref-härkönen2022report"/>
+    <w:bookmarkEnd w:id="67"/>
+    <w:bookmarkStart w:id="68" w:name="ref-goffe2021"/>
     <w:p>
       <w:pPr>
         <w:pStyle w:val="Bibliography"/>
       </w:pPr>
       <w:r>
-        <w:t xml:space="preserve">Härkönen, T.</w:t>
+        <w:t xml:space="preserve">Goffe, L.</w:t>
       </w:r>
       <w:r>
         <w:t xml:space="preserve"> </w:t>
@@ -9466,7 +9718,16 @@
         <w:t xml:space="preserve"> </w:t>
       </w:r>
       <w:r>
-        <w:t xml:space="preserve">(2022)</w:t>
+        <w:t xml:space="preserve">(2021)</w:t>
+      </w:r>
+      <w:r>
+        <w:t xml:space="preserve"> </w:t>
+      </w:r>
+      <w:r>
+        <w:t xml:space="preserve">‘Appetite for disruption: Designing human-centred augmentations to an online food ordering platform’</w:t>
+      </w:r>
+      <w:r>
+        <w:t xml:space="preserve">, in</w:t>
       </w:r>
       <w:r>
         <w:t xml:space="preserve"> </w:t>
@@ -9476,6 +9737,93 @@
           <w:iCs/>
           <w:i/>
         </w:rPr>
+        <w:t xml:space="preserve">34th british HCI conference</w:t>
+      </w:r>
+      <w:r>
+        <w:t xml:space="preserve">, pp. 155–167.</w:t>
+      </w:r>
+    </w:p>
+    <w:bookmarkEnd w:id="68"/>
+    <w:bookmarkStart w:id="69" w:name="ref-goffe2022"/>
+    <w:p>
+      <w:pPr>
+        <w:pStyle w:val="Bibliography"/>
+      </w:pPr>
+      <w:r>
+        <w:t xml:space="preserve">Goffe, L.</w:t>
+      </w:r>
+      <w:r>
+        <w:t xml:space="preserve"> </w:t>
+      </w:r>
+      <w:r>
+        <w:rPr>
+          <w:iCs/>
+          <w:i/>
+        </w:rPr>
+        <w:t xml:space="preserve">et al.</w:t>
+      </w:r>
+      <w:r>
+        <w:t xml:space="preserve"> </w:t>
+      </w:r>
+      <w:r>
+        <w:t xml:space="preserve">(2022)</w:t>
+      </w:r>
+      <w:r>
+        <w:t xml:space="preserve"> </w:t>
+      </w:r>
+      <w:r>
+        <w:t xml:space="preserve">‘Web augmentation for well-being: The human-centred design of a takeaway food ordering digital platform’</w:t>
+      </w:r>
+      <w:r>
+        <w:t xml:space="preserve">,</w:t>
+      </w:r>
+      <w:r>
+        <w:t xml:space="preserve"> </w:t>
+      </w:r>
+      <w:r>
+        <w:rPr>
+          <w:iCs/>
+          <w:i/>
+        </w:rPr>
+        <w:t xml:space="preserve">Interacting with Computers</w:t>
+      </w:r>
+      <w:r>
+        <w:t xml:space="preserve">.</w:t>
+      </w:r>
+    </w:p>
+    <w:bookmarkEnd w:id="69"/>
+    <w:bookmarkStart w:id="71" w:name="ref-härkönen2022report"/>
+    <w:p>
+      <w:pPr>
+        <w:pStyle w:val="Bibliography"/>
+      </w:pPr>
+      <w:r>
+        <w:t xml:space="preserve">Härkönen, T.</w:t>
+      </w:r>
+      <w:r>
+        <w:t xml:space="preserve"> </w:t>
+      </w:r>
+      <w:r>
+        <w:rPr>
+          <w:iCs/>
+          <w:i/>
+        </w:rPr>
+        <w:t xml:space="preserve">et al.</w:t>
+      </w:r>
+      <w:r>
+        <w:t xml:space="preserve"> </w:t>
+      </w:r>
+      <w:r>
+        <w:t xml:space="preserve">(2022)</w:t>
+      </w:r>
+      <w:r>
+        <w:t xml:space="preserve"> </w:t>
+      </w:r>
+      <w:r>
+        <w:rPr>
+          <w:iCs/>
+          <w:i/>
+        </w:rPr>
         <w:t xml:space="preserve">Tracking digipower: How data can be used for influencing decision-makers and steering the world</w:t>
       </w:r>
       <w:r>
@@ -9484,7 +9832,7 @@
       <w:r>
         <w:t xml:space="preserve"> </w:t>
       </w:r>
-      <w:hyperlink r:id="rId64">
+      <w:hyperlink r:id="rId70">
         <w:r>
           <w:rPr>
             <w:rStyle w:val="Hyperlink"/>
@@ -9496,8 +9844,8 @@
         <w:t xml:space="preserve">.</w:t>
       </w:r>
     </w:p>
-    <w:bookmarkEnd w:id="65"/>
-    <w:bookmarkStart w:id="66" w:name="ref-huberman2002"/>
+    <w:bookmarkEnd w:id="71"/>
+    <w:bookmarkStart w:id="72" w:name="ref-huberman2002"/>
     <w:p>
       <w:pPr>
         <w:pStyle w:val="Bibliography"/>
@@ -9519,8 +9867,8 @@
         <w:t xml:space="preserve">. Sage.</w:t>
       </w:r>
     </w:p>
-    <w:bookmarkEnd w:id="66"/>
-    <w:bookmarkStart w:id="68" w:name="ref-pidoux2022"/>
+    <w:bookmarkEnd w:id="72"/>
+    <w:bookmarkStart w:id="74" w:name="ref-pidoux2022"/>
     <w:p>
       <w:pPr>
         <w:pStyle w:val="Bibliography"/>
@@ -9560,7 +9908,7 @@
       <w:r>
         <w:t xml:space="preserve"> </w:t>
       </w:r>
-      <w:hyperlink r:id="rId67">
+      <w:hyperlink r:id="rId73">
         <w:r>
           <w:rPr>
             <w:rStyle w:val="Hyperlink"/>
@@ -9572,8 +9920,8 @@
         <w:t xml:space="preserve">.</w:t>
       </w:r>
     </w:p>
-    <w:bookmarkEnd w:id="68"/>
-    <w:bookmarkStart w:id="70" w:name="ref-workflowy2010"/>
+    <w:bookmarkEnd w:id="74"/>
+    <w:bookmarkStart w:id="76" w:name="ref-workflowy2010"/>
     <w:p>
       <w:pPr>
         <w:pStyle w:val="Bibliography"/>
@@ -9593,7 +9941,7 @@
       <w:r>
         <w:t xml:space="preserve"> </w:t>
       </w:r>
-      <w:hyperlink r:id="rId69">
+      <w:hyperlink r:id="rId75">
         <w:r>
           <w:rPr>
             <w:rStyle w:val="Hyperlink"/>
@@ -9605,9 +9953,9 @@
         <w:t xml:space="preserve">.</w:t>
       </w:r>
     </w:p>
-    <w:bookmarkEnd w:id="70"/>
-    <w:bookmarkEnd w:id="71"/>
-    <w:bookmarkEnd w:id="72"/>
+    <w:bookmarkEnd w:id="76"/>
+    <w:bookmarkEnd w:id="77"/>
+    <w:bookmarkEnd w:id="78"/>
     <w:sectPr/>
   </w:body>
 </w:document>

</xml_diff>

<commit_message>
update website after spellcheck fixes
</commit_message>
<xml_diff>
--- a/docx/appendices.docx
+++ b/docx/appendices.docx
@@ -995,7 +995,7 @@
           <wp:inline>
             <wp:extent cx="5334000" cy="3379904"/>
             <wp:effectExtent b="0" l="0" r="0" t="0"/>
-            <wp:docPr descr="Figure C.1: Screenshot From Quirkos During Coding Process" title="" id="23" name="Picture"/>
+            <wp:docPr descr="Figure C.1: Screenshot from Quirkos During Coding Process" title="" id="23" name="Picture"/>
             <a:graphic>
               <a:graphicData uri="http://schemas.openxmlformats.org/drawingml/2006/picture">
                 <pic:pic>
@@ -1039,7 +1039,7 @@
         <w:pStyle w:val="ImageCaption"/>
       </w:pPr>
       <w:r>
-        <w:t xml:space="preserve">Figure C.1: Screenshot From Quirkos During Coding Process</w:t>
+        <w:t xml:space="preserve">Figure C.1: Screenshot from Quirkos During Coding Process</w:t>
       </w:r>
     </w:p>
     <w:p>
@@ -1078,7 +1078,7 @@
           <wp:inline>
             <wp:extent cx="5334000" cy="3266293"/>
             <wp:effectExtent b="0" l="0" r="0" t="0"/>
-            <wp:docPr descr="Figure C.2: Screenshot From Quirkos at End of Coding Process" title="" id="27" name="Picture"/>
+            <wp:docPr descr="Figure C.2: Screenshot from Quirkos at End of Coding Process" title="" id="27" name="Picture"/>
             <a:graphic>
               <a:graphicData uri="http://schemas.openxmlformats.org/drawingml/2006/picture">
                 <pic:pic>
@@ -1122,7 +1122,7 @@
         <w:pStyle w:val="ImageCaption"/>
       </w:pPr>
       <w:r>
-        <w:t xml:space="preserve">Figure C.2: Screenshot From Quirkos at End of Coding Process</w:t>
+        <w:t xml:space="preserve">Figure C.2: Screenshot from Quirkos at End of Coding Process</w:t>
       </w:r>
     </w:p>
     <w:p>
@@ -1558,7 +1558,7 @@
           <wp:inline>
             <wp:extent cx="5334000" cy="3857067"/>
             <wp:effectExtent b="0" l="0" r="0" t="0"/>
-            <wp:docPr descr="Figure C.3: Screenshot From Workflowy During Theme Construction" title="" id="31" name="Picture"/>
+            <wp:docPr descr="Figure C.3: Screenshot from Workflowy During Theme Construction" title="" id="31" name="Picture"/>
             <a:graphic>
               <a:graphicData uri="http://schemas.openxmlformats.org/drawingml/2006/picture">
                 <pic:pic>
@@ -1602,7 +1602,7 @@
         <w:pStyle w:val="ImageCaption"/>
       </w:pPr>
       <w:r>
-        <w:t xml:space="preserve">Figure C.3: Screenshot From Workflowy During Theme Construction</w:t>
+        <w:t xml:space="preserve">Figure C.3: Screenshot from Workflowy During Theme Construction</w:t>
       </w:r>
     </w:p>
     <w:p>
@@ -3119,7 +3119,7 @@
         <w:pStyle w:val="Heading4"/>
       </w:pPr>
       <w:r>
-        <w:t xml:space="preserve">Sitra/Hestia.ai’s digipower Project</w:t>
+        <w:t xml:space="preserve">SITRA/Hestia.ai’s digipower Project</w:t>
       </w:r>
     </w:p>
     <w:p>
@@ -8964,7 +8964,7 @@
           <w:bCs/>
           <w:b/>
         </w:rPr>
-        <w:t xml:space="preserve">Sitra</w:t>
+        <w:t xml:space="preserve">SITRA</w:t>
       </w:r>
       <w:r>
         <w:t xml:space="preserve"> </w:t>

</xml_diff>

<commit_message>
removing various TODOs and other tweaks
</commit_message>
<xml_diff>
--- a/docx/appendices.docx
+++ b/docx/appendices.docx
@@ -118,15 +118,7 @@
         </w:r>
       </w:hyperlink>
       <w:r>
-        <w:t xml:space="preserve">.</w:t>
-      </w:r>
-    </w:p>
-    <w:p>
-      <w:pPr>
-        <w:pStyle w:val="BodyText"/>
-      </w:pPr>
-      <w:r>
-        <w:t xml:space="preserve">[PRODUCTION TODO: ADD PILOT STUDY PAPER HERE]</w:t>
+        <w:t xml:space="preserve">. The paper is on the following pages.</w:t>
       </w:r>
     </w:p>
     <w:bookmarkEnd w:id="21"/>
@@ -137,14 +129,6 @@
       </w:pPr>
       <w:r>
         <w:t xml:space="preserve">Appendix B: Case Study One Methodology: Additional Details (Storyboarding Cards)</w:t>
-      </w:r>
-    </w:p>
-    <w:p>
-      <w:pPr>
-        <w:pStyle w:val="FirstParagraph"/>
-      </w:pPr>
-      <w:r>
-        <w:t xml:space="preserve">[PRODUCTION TODO: ADD STORYBOARDING TEXT FROM JOURNAL PAPER]</w:t>
       </w:r>
     </w:p>
     <w:bookmarkEnd w:id="22"/>
@@ -3341,7 +3325,7 @@
         <w:t xml:space="preserve"> </w:t>
       </w:r>
       <w:r>
-        <w:t xml:space="preserve">provides a third possible technical avenue for obtaining data from online service providers. It relies on the fact that a user’s data is loaded to the user’s local machine and displayed within their web browser every time a website is used, and therefore it is possible to extract that data from the browser using a browser extension. Similarly, once loaded into the browser, a provider’s webpage can be modified to display additional data or useful human-centric functionality that the provider failed to provide. [TODO CHECK I DIDN’T MISS SOMETHING OUT HERE]</w:t>
+        <w:t xml:space="preserve">provides a third possible technical avenue for obtaining data from online service providers. It relies on the fact that a user’s data is loaded to the user’s local machine and displayed within their web browser every time a website is used, and therefore it is possible to extract that data from the browser using a browser extension. Similarly, once loaded into the browser, a provider’s webpage can be modified to display additional data or useful human-centric functionality that the provider failed to provide.</w:t>
       </w:r>
     </w:p>
     <w:p>
@@ -3464,14 +3448,6 @@
       </w:pPr>
       <w:r>
         <w:t xml:space="preserve">Appendix E: Ethics Approvals</w:t>
-      </w:r>
-    </w:p>
-    <w:p>
-      <w:pPr>
-        <w:pStyle w:val="FirstParagraph"/>
-      </w:pPr>
-      <w:r>
-        <w:t xml:space="preserve">[PRODUCTION TODO: ADD ETHICS APPROVALS HERE]</w:t>
       </w:r>
     </w:p>
     <w:bookmarkEnd w:id="41"/>
@@ -5855,14 +5831,6 @@
         <w:t xml:space="preserve">]</w:t>
       </w:r>
     </w:p>
-    <w:p>
-      <w:pPr>
-        <w:pStyle w:val="FirstParagraph"/>
-      </w:pPr>
-      <w:r>
-        <w:t xml:space="preserve">[PRODUCTION TODO Move the following Glossary to the end, after references]</w:t>
-      </w:r>
-    </w:p>
     <w:bookmarkEnd w:id="52"/>
     <w:bookmarkEnd w:id="53"/>
     <w:bookmarkStart w:id="54" w:name="glossary"/>
@@ -6855,6 +6823,28 @@
           <w:bCs/>
           <w:b/>
         </w:rPr>
+        <w:t xml:space="preserve">Design, Magical</w:t>
+      </w:r>
+      <w:r>
+        <w:t xml:space="preserve"> </w:t>
+      </w:r>
+      <w:r>
+        <w:t xml:space="preserve">- [ADD SECTIONREF] [ADD DEFINITION]</w:t>
+      </w:r>
+    </w:p>
+    <w:p>
+      <w:pPr>
+        <w:numPr>
+          <w:ilvl w:val="0"/>
+          <w:numId w:val="1020"/>
+        </w:numPr>
+        <w:pStyle w:val="Compact"/>
+      </w:pPr>
+      <w:r>
+        <w:rPr>
+          <w:bCs/>
+          <w:b/>
+        </w:rPr>
         <w:t xml:space="preserve">Design, User-centred Design</w:t>
       </w:r>
       <w:r>
@@ -7842,28 +7832,6 @@
           <w:bCs/>
           <w:b/>
         </w:rPr>
-        <w:t xml:space="preserve">Magical Design</w:t>
-      </w:r>
-      <w:r>
-        <w:t xml:space="preserve"> </w:t>
-      </w:r>
-      <w:r>
-        <w:t xml:space="preserve">- [ADD SECTIONREF] [ADD DEFINITION]</w:t>
-      </w:r>
-    </w:p>
-    <w:p>
-      <w:pPr>
-        <w:numPr>
-          <w:ilvl w:val="0"/>
-          <w:numId w:val="1020"/>
-        </w:numPr>
-        <w:pStyle w:val="Compact"/>
-      </w:pPr>
-      <w:r>
-        <w:rPr>
-          <w:bCs/>
-          <w:b/>
-        </w:rPr>
         <w:t xml:space="preserve">MyData</w:t>
       </w:r>
       <w:r>
@@ -8926,7 +8894,7 @@
         <w:t xml:space="preserve"> </w:t>
       </w:r>
       <w:r>
-        <w:t xml:space="preserve">- Self Informatics [[TODO REF] () ]</w:t>
+        <w:t xml:space="preserve">- Self Informatics [[ADD REF] () ]</w:t>
       </w:r>
     </w:p>
     <w:p>
@@ -9370,11 +9338,10 @@
       </w:r>
     </w:p>
     <w:p>
-      <w:pPr>
-        <w:pStyle w:val="FirstParagraph"/>
-      </w:pPr>
-      <w:r>
-        <w:t xml:space="preserve">[TODO add all the actions from 2.1.4, 2.2.2, 2.2.3 here]</w:t>
+      <w:r>
+        <w:pict>
+          <v:rect style="width:0;height:1.5pt" o:hralign="center" o:hrstd="t" o:hr="t"/>
+        </w:pict>
       </w:r>
     </w:p>
     <w:bookmarkEnd w:id="54"/>

</xml_diff>

<commit_message>
updating figure 2.1, and a few tweaks
</commit_message>
<xml_diff>
--- a/docx/appendices.docx
+++ b/docx/appendices.docx
@@ -6339,6 +6339,28 @@
           <w:bCs/>
           <w:b/>
         </w:rPr>
+        <w:t xml:space="preserve">Data Access Request</w:t>
+      </w:r>
+      <w:r>
+        <w:t xml:space="preserve"> </w:t>
+      </w:r>
+      <w:r>
+        <w:t xml:space="preserve">- see Subject Access Request</w:t>
+      </w:r>
+    </w:p>
+    <w:p>
+      <w:pPr>
+        <w:numPr>
+          <w:ilvl w:val="0"/>
+          <w:numId w:val="1020"/>
+        </w:numPr>
+        <w:pStyle w:val="Compact"/>
+      </w:pPr>
+      <w:r>
+        <w:rPr>
+          <w:bCs/>
+          <w:b/>
+        </w:rPr>
         <w:t xml:space="preserve">Data Brokers</w:t>
       </w:r>
       <w:r>
@@ -6361,6 +6383,28 @@
           <w:bCs/>
           <w:b/>
         </w:rPr>
+        <w:t xml:space="preserve">Data Controller</w:t>
+      </w:r>
+      <w:r>
+        <w:t xml:space="preserve"> </w:t>
+      </w:r>
+      <w:r>
+        <w:t xml:space="preserve">- [ADD SECTIONREF] [ADD DEFINITION]</w:t>
+      </w:r>
+    </w:p>
+    <w:p>
+      <w:pPr>
+        <w:numPr>
+          <w:ilvl w:val="0"/>
+          <w:numId w:val="1020"/>
+        </w:numPr>
+        <w:pStyle w:val="Compact"/>
+      </w:pPr>
+      <w:r>
+        <w:rPr>
+          <w:bCs/>
+          <w:b/>
+        </w:rPr>
         <w:t xml:space="preserve">Data Download Portal</w:t>
       </w:r>
       <w:r>
@@ -6449,6 +6493,28 @@
           <w:bCs/>
           <w:b/>
         </w:rPr>
+        <w:t xml:space="preserve">Data Processor</w:t>
+      </w:r>
+      <w:r>
+        <w:t xml:space="preserve"> </w:t>
+      </w:r>
+      <w:r>
+        <w:t xml:space="preserve">- [ADD SECTIONREF] [ADD DEFINITION]</w:t>
+      </w:r>
+    </w:p>
+    <w:p>
+      <w:pPr>
+        <w:numPr>
+          <w:ilvl w:val="0"/>
+          <w:numId w:val="1020"/>
+        </w:numPr>
+        <w:pStyle w:val="Compact"/>
+      </w:pPr>
+      <w:r>
+        <w:rPr>
+          <w:bCs/>
+          <w:b/>
+        </w:rPr>
         <w:t xml:space="preserve">Data Provenance</w:t>
       </w:r>
       <w:r>
@@ -6493,6 +6559,28 @@
           <w:bCs/>
           <w:b/>
         </w:rPr>
+        <w:t xml:space="preserve">Data Subject</w:t>
+      </w:r>
+      <w:r>
+        <w:t xml:space="preserve"> </w:t>
+      </w:r>
+      <w:r>
+        <w:t xml:space="preserve">- [ADD SECTIONREF] [ADD DEFINITION]</w:t>
+      </w:r>
+    </w:p>
+    <w:p>
+      <w:pPr>
+        <w:numPr>
+          <w:ilvl w:val="0"/>
+          <w:numId w:val="1020"/>
+        </w:numPr>
+        <w:pStyle w:val="Compact"/>
+      </w:pPr>
+      <w:r>
+        <w:rPr>
+          <w:bCs/>
+          <w:b/>
+        </w:rPr>
         <w:t xml:space="preserve">Data Transcendence</w:t>
       </w:r>
       <w:r>
@@ -6647,6 +6735,28 @@
           <w:bCs/>
           <w:b/>
         </w:rPr>
+        <w:t xml:space="preserve">Data, Personal</w:t>
+      </w:r>
+      <w:r>
+        <w:t xml:space="preserve"> </w:t>
+      </w:r>
+      <w:r>
+        <w:t xml:space="preserve">- [ADD SECTIONREF] [ADD DEFINITION]</w:t>
+      </w:r>
+    </w:p>
+    <w:p>
+      <w:pPr>
+        <w:numPr>
+          <w:ilvl w:val="0"/>
+          <w:numId w:val="1020"/>
+        </w:numPr>
+        <w:pStyle w:val="Compact"/>
+      </w:pPr>
+      <w:r>
+        <w:rPr>
+          <w:bCs/>
+          <w:b/>
+        </w:rPr>
         <w:t xml:space="preserve">Data, Volunteered</w:t>
       </w:r>
       <w:r>
@@ -8977,6 +9087,28 @@
           <w:b/>
         </w:rPr>
         <w:t xml:space="preserve">Seams</w:t>
+      </w:r>
+      <w:r>
+        <w:t xml:space="preserve"> </w:t>
+      </w:r>
+      <w:r>
+        <w:t xml:space="preserve">- [ADD SECTIONREF] [ADD DEFINITION]</w:t>
+      </w:r>
+    </w:p>
+    <w:p>
+      <w:pPr>
+        <w:numPr>
+          <w:ilvl w:val="0"/>
+          <w:numId w:val="1020"/>
+        </w:numPr>
+        <w:pStyle w:val="Compact"/>
+      </w:pPr>
+      <w:r>
+        <w:rPr>
+          <w:bCs/>
+          <w:b/>
+        </w:rPr>
+        <w:t xml:space="preserve">Subject Access Request</w:t>
       </w:r>
       <w:r>
         <w:t xml:space="preserve"> </w:t>

</xml_diff>

<commit_message>
eliminating all fourth level sections (but keeping HTML anchors and clickable links
</commit_message>
<xml_diff>
--- a/docx/appendices.docx
+++ b/docx/appendices.docx
@@ -3365,7 +3365,7 @@
           <w:rPr>
             <w:rStyle w:val="Hyperlink"/>
           </w:rPr>
-          <w:t xml:space="preserve">7.4.5.3</w:t>
+          <w:t xml:space="preserve">7.4.5</w:t>
         </w:r>
       </w:hyperlink>
       <w:r>
@@ -3752,7 +3752,7 @@
           <w:rPr>
             <w:rStyle w:val="Hyperlink"/>
           </w:rPr>
-          <w:t xml:space="preserve">7.2.3.1</w:t>
+          <w:t xml:space="preserve">7.2.3</w:t>
         </w:r>
       </w:hyperlink>
       <w:r>
@@ -3763,7 +3763,7 @@
           <w:rPr>
             <w:rStyle w:val="Hyperlink"/>
           </w:rPr>
-          <w:t xml:space="preserve">7.2.3.1</w:t>
+          <w:t xml:space="preserve">7.2.3</w:t>
         </w:r>
       </w:hyperlink>
       <w:r>

</xml_diff>

<commit_message>
shrinking 4.4.3.1 and updating Figure 4.2
</commit_message>
<xml_diff>
--- a/docx/appendices.docx
+++ b/docx/appendices.docx
@@ -247,12 +247,12 @@
         </w:rPr>
         <w:t xml:space="preserve">: Data Useability</w:t>
       </w:r>
-      <w:hyperlink w:anchor="fn13">
+      <w:hyperlink w:anchor="fn12">
         <w:r>
           <w:rPr>
             <w:rStyle w:val="Hyperlink"/>
           </w:rPr>
-          <w:t xml:space="preserve">13</w:t>
+          <w:t xml:space="preserve">12</w:t>
         </w:r>
       </w:hyperlink>
       <w:r>
@@ -425,12 +425,12 @@
         </w:rPr>
         <w:t xml:space="preserve">: Data Useability</w:t>
       </w:r>
-      <w:hyperlink w:anchor="fn13">
+      <w:hyperlink w:anchor="fn12">
         <w:r>
           <w:rPr>
             <w:rStyle w:val="Hyperlink"/>
           </w:rPr>
-          <w:t xml:space="preserve">13</w:t>
+          <w:t xml:space="preserve">12</w:t>
         </w:r>
       </w:hyperlink>
       <w:r>
@@ -2408,12 +2408,12 @@
         </w:rPr>
         <w:t xml:space="preserve">Useability</w:t>
       </w:r>
-      <w:hyperlink w:anchor="fn13">
+      <w:hyperlink w:anchor="fn12">
         <w:r>
           <w:rPr>
             <w:rStyle w:val="Hyperlink"/>
           </w:rPr>
-          <w:t xml:space="preserve">13</w:t>
+          <w:t xml:space="preserve">12</w:t>
         </w:r>
       </w:hyperlink>
       <w:r>

</xml_diff>

<commit_message>
moving table from C7 to ARI and updating website
</commit_message>
<xml_diff>
--- a/docx/appendices.docx
+++ b/docx/appendices.docx
@@ -247,12 +247,12 @@
         </w:rPr>
         <w:t xml:space="preserve">: Data Useability</w:t>
       </w:r>
-      <w:hyperlink w:anchor="fn12">
+      <w:hyperlink w:anchor="fn10">
         <w:r>
           <w:rPr>
             <w:rStyle w:val="Hyperlink"/>
           </w:rPr>
-          <w:t xml:space="preserve">12</w:t>
+          <w:t xml:space="preserve">10</w:t>
         </w:r>
       </w:hyperlink>
       <w:r>
@@ -425,12 +425,12 @@
         </w:rPr>
         <w:t xml:space="preserve">: Data Useability</w:t>
       </w:r>
-      <w:hyperlink w:anchor="fn12">
+      <w:hyperlink w:anchor="fn10">
         <w:r>
           <w:rPr>
             <w:rStyle w:val="Hyperlink"/>
           </w:rPr>
-          <w:t xml:space="preserve">12</w:t>
+          <w:t xml:space="preserve">10</w:t>
         </w:r>
       </w:hyperlink>
       <w:r>
@@ -2408,12 +2408,12 @@
         </w:rPr>
         <w:t xml:space="preserve">Useability</w:t>
       </w:r>
-      <w:hyperlink w:anchor="fn12">
+      <w:hyperlink w:anchor="fn10">
         <w:r>
           <w:rPr>
             <w:rStyle w:val="Hyperlink"/>
           </w:rPr>
-          <w:t xml:space="preserve">12</w:t>
+          <w:t xml:space="preserve">10</w:t>
         </w:r>
       </w:hyperlink>
       <w:r>

</xml_diff>